<commit_message>
Jeux de données non vérifiés
</commit_message>
<xml_diff>
--- a/Cahier_Des_Charges_GTA.docx
+++ b/Cahier_Des_Charges_GTA.docx
@@ -1,6 +1,6 @@
 
 <file path=word/document.xml><?xml version="1.0" encoding="utf-8"?>
-<w:document xmlns:wpc="http://schemas.microsoft.com/office/word/2010/wordprocessingCanvas" xmlns:cx="http://schemas.microsoft.com/office/drawing/2014/chartex" xmlns:cx1="http://schemas.microsoft.com/office/drawing/2015/9/8/chartex" xmlns:mc="http://schemas.openxmlformats.org/markup-compatibility/2006" xmlns:o="urn:schemas-microsoft-com:office:office" xmlns:r="http://schemas.openxmlformats.org/officeDocument/2006/relationships" xmlns:m="http://schemas.openxmlformats.org/officeDocument/2006/math" xmlns:v="urn:schemas-microsoft-com:vml" xmlns:wp14="http://schemas.microsoft.com/office/word/2010/wordprocessingDrawing" xmlns:wp="http://schemas.openxmlformats.org/drawingml/2006/wordprocessingDrawing" xmlns:w10="urn:schemas-microsoft-com:office:word" xmlns:w="http://schemas.openxmlformats.org/wordprocessingml/2006/main" xmlns:w14="http://schemas.microsoft.com/office/word/2010/wordml" xmlns:w15="http://schemas.microsoft.com/office/word/2012/wordml" xmlns:w16se="http://schemas.microsoft.com/office/word/2015/wordml/symex" xmlns:wpg="http://schemas.microsoft.com/office/word/2010/wordprocessingGroup" xmlns:wpi="http://schemas.microsoft.com/office/word/2010/wordprocessingInk" xmlns:wne="http://schemas.microsoft.com/office/word/2006/wordml" xmlns:wps="http://schemas.microsoft.com/office/word/2010/wordprocessingShape" mc:Ignorable="w14 w15 w16se wp14">
+<w:document xmlns:wpc="http://schemas.microsoft.com/office/word/2010/wordprocessingCanvas" xmlns:cx="http://schemas.microsoft.com/office/drawing/2014/chartex" xmlns:cx1="http://schemas.microsoft.com/office/drawing/2015/9/8/chartex" xmlns:cx2="http://schemas.microsoft.com/office/drawing/2015/10/21/chartex" xmlns:cx3="http://schemas.microsoft.com/office/drawing/2016/5/9/chartex" xmlns:cx4="http://schemas.microsoft.com/office/drawing/2016/5/10/chartex" xmlns:cx5="http://schemas.microsoft.com/office/drawing/2016/5/11/chartex" xmlns:cx6="http://schemas.microsoft.com/office/drawing/2016/5/12/chartex" xmlns:cx7="http://schemas.microsoft.com/office/drawing/2016/5/13/chartex" xmlns:cx8="http://schemas.microsoft.com/office/drawing/2016/5/14/chartex" xmlns:mc="http://schemas.openxmlformats.org/markup-compatibility/2006" xmlns:aink="http://schemas.microsoft.com/office/drawing/2016/ink" xmlns:am3d="http://schemas.microsoft.com/office/drawing/2017/model3d" xmlns:o="urn:schemas-microsoft-com:office:office" xmlns:r="http://schemas.openxmlformats.org/officeDocument/2006/relationships" xmlns:m="http://schemas.openxmlformats.org/officeDocument/2006/math" xmlns:v="urn:schemas-microsoft-com:vml" xmlns:wp14="http://schemas.microsoft.com/office/word/2010/wordprocessingDrawing" xmlns:wp="http://schemas.openxmlformats.org/drawingml/2006/wordprocessingDrawing" xmlns:w10="urn:schemas-microsoft-com:office:word" xmlns:w="http://schemas.openxmlformats.org/wordprocessingml/2006/main" xmlns:w14="http://schemas.microsoft.com/office/word/2010/wordml" xmlns:w15="http://schemas.microsoft.com/office/word/2012/wordml" xmlns:w16cex="http://schemas.microsoft.com/office/word/2018/wordml/cex" xmlns:w16cid="http://schemas.microsoft.com/office/word/2016/wordml/cid" xmlns:w16="http://schemas.microsoft.com/office/word/2018/wordml" xmlns:w16sdtdh="http://schemas.microsoft.com/office/word/2020/wordml/sdtdatahash" xmlns:w16se="http://schemas.microsoft.com/office/word/2015/wordml/symex" xmlns:wpg="http://schemas.microsoft.com/office/word/2010/wordprocessingGroup" xmlns:wpi="http://schemas.microsoft.com/office/word/2010/wordprocessingInk" xmlns:wne="http://schemas.microsoft.com/office/word/2006/wordml" xmlns:wps="http://schemas.microsoft.com/office/word/2010/wordprocessingShape" mc:Ignorable="w14 w15 w16se w16cid w16 w16cex w16sdtdh wp14">
   <w:body>
     <w:sdt>
       <w:sdtPr>
@@ -384,13 +384,13 @@
                   </wp:anchor>
                 </w:drawing>
               </mc:Choice>
-              <mc:Fallback xmlns:cx2="http://schemas.microsoft.com/office/drawing/2015/10/21/chartex" xmlns:cx3="http://schemas.microsoft.com/office/drawing/2016/5/9/chartex" xmlns:cx4="http://schemas.microsoft.com/office/drawing/2016/5/10/chartex" xmlns:cx5="http://schemas.microsoft.com/office/drawing/2016/5/11/chartex" xmlns:cx6="http://schemas.microsoft.com/office/drawing/2016/5/12/chartex" xmlns:cx7="http://schemas.microsoft.com/office/drawing/2016/5/13/chartex" xmlns:cx8="http://schemas.microsoft.com/office/drawing/2016/5/14/chartex" xmlns:aink="http://schemas.microsoft.com/office/drawing/2016/ink" xmlns:am3d="http://schemas.microsoft.com/office/drawing/2017/model3d" xmlns:w16cex="http://schemas.microsoft.com/office/word/2018/wordml/cex" xmlns:w16cid="http://schemas.microsoft.com/office/word/2016/wordml/cid" xmlns:w16="http://schemas.microsoft.com/office/word/2018/wordml" xmlns:w16sdtdh="http://schemas.microsoft.com/office/word/2020/wordml/sdtdatahash">
+              <mc:Fallback>
                 <w:pict>
                   <v:shapetype w14:anchorId="579E758F" id="_x0000_t202" coordsize="21600,21600" o:spt="202" path="m,l,21600r21600,l21600,xe">
                     <v:stroke joinstyle="miter"/>
                     <v:path gradientshapeok="t" o:connecttype="rect"/>
                   </v:shapetype>
-                  <v:shape id="Zone de texte 142" o:spid="_x0000_s1026" type="#_x0000_t202" style="position:absolute;left:0;text-align:left;margin-left:0;margin-top:0;width:516pt;height:43.9pt;z-index:251659264;visibility:visible;mso-wrap-style:square;mso-width-percent:1000;mso-height-percent:0;mso-top-percent:850;mso-wrap-distance-left:9pt;mso-wrap-distance-top:0;mso-wrap-distance-right:9pt;mso-wrap-distance-bottom:0;mso-position-horizontal:center;mso-position-horizontal-relative:margin;mso-position-vertical-relative:page;mso-width-percent:1000;mso-height-percent:0;mso-top-percent:850;mso-width-relative:margin;mso-height-relative:margin;v-text-anchor:bottom" o:gfxdata="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" filled="f" stroked="f" strokeweight=".5pt">
+                  <v:shape id="Zone de texte 142" o:spid="_x0000_s1026" type="#_x0000_t202" style="position:absolute;left:0;text-align:left;margin-left:0;margin-top:0;width:516pt;height:43.9pt;z-index:251659264;visibility:visible;mso-wrap-style:square;mso-width-percent:1000;mso-height-percent:0;mso-top-percent:850;mso-wrap-distance-left:9pt;mso-wrap-distance-top:0;mso-wrap-distance-right:9pt;mso-wrap-distance-bottom:0;mso-position-horizontal:center;mso-position-horizontal-relative:margin;mso-position-vertical-relative:page;mso-width-percent:1000;mso-height-percent:0;mso-top-percent:850;mso-width-relative:margin;mso-height-relative:margin;v-text-anchor:bottom" o:gfxdata="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" filled="f" stroked="f" strokeweight=".5pt">
                     <v:textbox style="mso-fit-shape-to-text:t" inset="0,0,0,0">
                       <w:txbxContent>
                         <w:sdt>
@@ -412,6 +412,7 @@
                               <w:calendar w:val="gregorian"/>
                             </w:date>
                           </w:sdtPr>
+                          <w:sdtEndPr/>
                           <w:sdtContent>
                             <w:p>
                               <w:pPr>
@@ -458,6 +459,7 @@
                               <w:dataBinding w:prefixMappings="xmlns:ns0='http://schemas.openxmlformats.org/officeDocument/2006/extended-properties' " w:xpath="/ns0:Properties[1]/ns0:Company[1]" w:storeItemID="{6668398D-A668-4E3E-A5EB-62B293D839F1}"/>
                               <w:text/>
                             </w:sdtPr>
+                            <w:sdtEndPr/>
                             <w:sdtContent>
                               <w:r>
                                 <w:rPr>
@@ -488,6 +490,7 @@
                               <w:dataBinding w:prefixMappings="xmlns:ns0='http://schemas.microsoft.com/office/2006/coverPageProps' " w:xpath="/ns0:CoverPageProperties[1]/ns0:CompanyAddress[1]" w:storeItemID="{55AF091B-3C7A-41E3-B477-F2FDAA23CFDA}"/>
                               <w:text/>
                             </w:sdtPr>
+                            <w:sdtEndPr/>
                             <w:sdtContent>
                               <w:r>
                                 <w:rPr>
@@ -5742,7 +5745,21 @@
         <w:rPr>
           <w:rFonts w:ascii="Ubuntu" w:eastAsia="Ubuntu" w:hAnsi="Ubuntu" w:cs="Ubuntu"/>
         </w:rPr>
-        <w:t xml:space="preserve"> Sinon, il accède à la page de pointage complete.</w:t>
+        <w:t xml:space="preserve"> Sinon, il accède à la page de pointage </w:t>
+      </w:r>
+      <w:proofErr w:type="spellStart"/>
+      <w:r>
+        <w:rPr>
+          <w:rFonts w:ascii="Ubuntu" w:eastAsia="Ubuntu" w:hAnsi="Ubuntu" w:cs="Ubuntu"/>
+        </w:rPr>
+        <w:t>complete</w:t>
+      </w:r>
+      <w:proofErr w:type="spellEnd"/>
+      <w:r>
+        <w:rPr>
+          <w:rFonts w:ascii="Ubuntu" w:eastAsia="Ubuntu" w:hAnsi="Ubuntu" w:cs="Ubuntu"/>
+        </w:rPr>
+        <w:t>.</w:t>
       </w:r>
     </w:p>
     <w:p>
@@ -6344,53 +6361,1848 @@
       </w:pPr>
       <w:bookmarkStart w:id="23" w:name="_Toc126236121"/>
       <w:r>
-        <w:t>Les types de prestations et leurs dépendances</w:t>
+        <w:t>Les dépendances</w:t>
       </w:r>
       <w:bookmarkEnd w:id="23"/>
-    </w:p>
-    <w:p>
-      <w:r>
-        <w:rPr>
-          <w:highlight w:val="cyan"/>
-        </w:rPr>
-        <w:t>[Etablir les relations</w:t>
-      </w:r>
-      <w:r>
-        <w:t>]</w:t>
-      </w:r>
-    </w:p>
-    <w:p>
-      <w:pPr>
-        <w:pStyle w:val="Titre3"/>
-      </w:pPr>
-      <w:bookmarkStart w:id="24" w:name="_Toc126236122"/>
-      <w:r>
-        <w:t>Les prestations et leurs dépendances</w:t>
-      </w:r>
+      <w:r>
+        <w:t xml:space="preserve"> entre les prestations, les motifs et les codes projets</w:t>
+      </w:r>
+    </w:p>
+    <w:p/>
+    <w:p>
+      <w:r>
+        <w:t xml:space="preserve">Il y a 5 découpages dans la feuille de saisie </w:t>
+      </w:r>
+      <w:r>
+        <w:t>avec des données provenant des sources identifiées ci-après</w:t>
+      </w:r>
+    </w:p>
+    <w:p>
+      <w:r>
+        <w:t>1 Activité de production</w:t>
+      </w:r>
+    </w:p>
+    <w:tbl>
+      <w:tblPr>
+        <w:tblStyle w:val="TableauGrille1Clair-Accentuation1"/>
+        <w:tblW w:w="9019" w:type="dxa"/>
+        <w:tblLook w:val="04A0" w:firstRow="1" w:lastRow="0" w:firstColumn="1" w:lastColumn="0" w:noHBand="0" w:noVBand="1"/>
+      </w:tblPr>
+      <w:tblGrid>
+        <w:gridCol w:w="1838"/>
+        <w:gridCol w:w="4167"/>
+        <w:gridCol w:w="3014"/>
+      </w:tblGrid>
+      <w:tr>
+        <w:trPr>
+          <w:cnfStyle w:val="100000000000" w:firstRow="1" w:lastRow="0" w:firstColumn="0" w:lastColumn="0" w:oddVBand="0" w:evenVBand="0" w:oddHBand="0" w:evenHBand="0" w:firstRowFirstColumn="0" w:firstRowLastColumn="0" w:lastRowFirstColumn="0" w:lastRowLastColumn="0"/>
+        </w:trPr>
+        <w:tc>
+          <w:tcPr>
+            <w:cnfStyle w:val="001000000000" w:firstRow="0" w:lastRow="0" w:firstColumn="1" w:lastColumn="0" w:oddVBand="0" w:evenVBand="0" w:oddHBand="0" w:evenHBand="0" w:firstRowFirstColumn="0" w:firstRowLastColumn="0" w:lastRowFirstColumn="0" w:lastRowLastColumn="0"/>
+            <w:tcW w:w="1838" w:type="dxa"/>
+          </w:tcPr>
+          <w:p>
+            <w:r>
+              <w:t>Feuille saisie</w:t>
+            </w:r>
+          </w:p>
+        </w:tc>
+        <w:tc>
+          <w:tcPr>
+            <w:tcW w:w="4167" w:type="dxa"/>
+          </w:tcPr>
+          <w:p>
+            <w:pPr>
+              <w:cnfStyle w:val="100000000000" w:firstRow="1" w:lastRow="0" w:firstColumn="0" w:lastColumn="0" w:oddVBand="0" w:evenVBand="0" w:oddHBand="0" w:evenHBand="0" w:firstRowFirstColumn="0" w:firstRowLastColumn="0" w:lastRowFirstColumn="0" w:lastRowLastColumn="0"/>
+            </w:pPr>
+            <w:r>
+              <w:t>Référence établie</w:t>
+            </w:r>
+          </w:p>
+        </w:tc>
+        <w:tc>
+          <w:tcPr>
+            <w:tcW w:w="3014" w:type="dxa"/>
+          </w:tcPr>
+          <w:p>
+            <w:pPr>
+              <w:cnfStyle w:val="100000000000" w:firstRow="1" w:lastRow="0" w:firstColumn="0" w:lastColumn="0" w:oddVBand="0" w:evenVBand="0" w:oddHBand="0" w:evenHBand="0" w:firstRowFirstColumn="0" w:firstRowLastColumn="0" w:lastRowFirstColumn="0" w:lastRowLastColumn="0"/>
+            </w:pPr>
+          </w:p>
+        </w:tc>
+      </w:tr>
+      <w:tr>
+        <w:tc>
+          <w:tcPr>
+            <w:cnfStyle w:val="001000000000" w:firstRow="0" w:lastRow="0" w:firstColumn="1" w:lastColumn="0" w:oddVBand="0" w:evenVBand="0" w:oddHBand="0" w:evenHBand="0" w:firstRowFirstColumn="0" w:firstRowLastColumn="0" w:lastRowFirstColumn="0" w:lastRowLastColumn="0"/>
+            <w:tcW w:w="1838" w:type="dxa"/>
+          </w:tcPr>
+          <w:p>
+            <w:proofErr w:type="gramStart"/>
+            <w:r>
+              <w:t>colonne</w:t>
+            </w:r>
+            <w:proofErr w:type="gramEnd"/>
+            <w:r>
+              <w:t xml:space="preserve"> A</w:t>
+            </w:r>
+          </w:p>
+        </w:tc>
+        <w:tc>
+          <w:tcPr>
+            <w:tcW w:w="4167" w:type="dxa"/>
+          </w:tcPr>
+          <w:p>
+            <w:pPr>
+              <w:cnfStyle w:val="000000000000" w:firstRow="0" w:lastRow="0" w:firstColumn="0" w:lastColumn="0" w:oddVBand="0" w:evenVBand="0" w:oddHBand="0" w:evenHBand="0" w:firstRowFirstColumn="0" w:firstRowLastColumn="0" w:lastRowFirstColumn="0" w:lastRowLastColumn="0"/>
+            </w:pPr>
+            <w:r>
+              <w:t>=Prestation!$B$2:$B$145</w:t>
+            </w:r>
+          </w:p>
+        </w:tc>
+        <w:tc>
+          <w:tcPr>
+            <w:tcW w:w="3014" w:type="dxa"/>
+          </w:tcPr>
+          <w:p>
+            <w:pPr>
+              <w:cnfStyle w:val="000000000000" w:firstRow="0" w:lastRow="0" w:firstColumn="0" w:lastColumn="0" w:oddVBand="0" w:evenVBand="0" w:oddHBand="0" w:evenHBand="0" w:firstRowFirstColumn="0" w:firstRowLastColumn="0" w:lastRowFirstColumn="0" w:lastRowLastColumn="0"/>
+            </w:pPr>
+            <w:r>
+              <w:t xml:space="preserve">Prestation colonne D ( Type) </w:t>
+            </w:r>
+          </w:p>
+          <w:p>
+            <w:pPr>
+              <w:cnfStyle w:val="000000000000" w:firstRow="0" w:lastRow="0" w:firstColumn="0" w:lastColumn="0" w:oddVBand="0" w:evenVBand="0" w:oddHBand="0" w:evenHBand="0" w:firstRowFirstColumn="0" w:firstRowLastColumn="0" w:lastRowFirstColumn="0" w:lastRowLastColumn="0"/>
+            </w:pPr>
+            <w:r>
+              <w:t>1 Production</w:t>
+            </w:r>
+          </w:p>
+          <w:p>
+            <w:pPr>
+              <w:cnfStyle w:val="000000000000" w:firstRow="0" w:lastRow="0" w:firstColumn="0" w:lastColumn="0" w:oddVBand="0" w:evenVBand="0" w:oddHBand="0" w:evenHBand="0" w:firstRowFirstColumn="0" w:firstRowLastColumn="0" w:lastRowFirstColumn="0" w:lastRowLastColumn="0"/>
+            </w:pPr>
+            <w:r>
+              <w:t>3 FCA</w:t>
+            </w:r>
+          </w:p>
+        </w:tc>
+      </w:tr>
+      <w:tr>
+        <w:tc>
+          <w:tcPr>
+            <w:cnfStyle w:val="001000000000" w:firstRow="0" w:lastRow="0" w:firstColumn="1" w:lastColumn="0" w:oddVBand="0" w:evenVBand="0" w:oddHBand="0" w:evenHBand="0" w:firstRowFirstColumn="0" w:firstRowLastColumn="0" w:lastRowFirstColumn="0" w:lastRowLastColumn="0"/>
+            <w:tcW w:w="1838" w:type="dxa"/>
+          </w:tcPr>
+          <w:p>
+            <w:proofErr w:type="gramStart"/>
+            <w:r>
+              <w:t>colonne</w:t>
+            </w:r>
+            <w:proofErr w:type="gramEnd"/>
+            <w:r>
+              <w:t xml:space="preserve"> B</w:t>
+            </w:r>
+          </w:p>
+        </w:tc>
+        <w:tc>
+          <w:tcPr>
+            <w:tcW w:w="4167" w:type="dxa"/>
+          </w:tcPr>
+          <w:p>
+            <w:pPr>
+              <w:cnfStyle w:val="000000000000" w:firstRow="0" w:lastRow="0" w:firstColumn="0" w:lastColumn="0" w:oddVBand="0" w:evenVBand="0" w:oddHBand="0" w:evenHBand="0" w:firstRowFirstColumn="0" w:firstRowLastColumn="0" w:lastRowFirstColumn="0" w:lastRowLastColumn="0"/>
+            </w:pPr>
+            <w:r>
+              <w:t>=Prestation colonne C correspondante</w:t>
+            </w:r>
+          </w:p>
+        </w:tc>
+        <w:tc>
+          <w:tcPr>
+            <w:tcW w:w="3014" w:type="dxa"/>
+          </w:tcPr>
+          <w:p>
+            <w:pPr>
+              <w:cnfStyle w:val="000000000000" w:firstRow="0" w:lastRow="0" w:firstColumn="0" w:lastColumn="0" w:oddVBand="0" w:evenVBand="0" w:oddHBand="0" w:evenHBand="0" w:firstRowFirstColumn="0" w:firstRowLastColumn="0" w:lastRowFirstColumn="0" w:lastRowLastColumn="0"/>
+            </w:pPr>
+          </w:p>
+        </w:tc>
+      </w:tr>
+      <w:tr>
+        <w:tc>
+          <w:tcPr>
+            <w:cnfStyle w:val="001000000000" w:firstRow="0" w:lastRow="0" w:firstColumn="1" w:lastColumn="0" w:oddVBand="0" w:evenVBand="0" w:oddHBand="0" w:evenHBand="0" w:firstRowFirstColumn="0" w:firstRowLastColumn="0" w:lastRowFirstColumn="0" w:lastRowLastColumn="0"/>
+            <w:tcW w:w="1838" w:type="dxa"/>
+          </w:tcPr>
+          <w:p>
+            <w:proofErr w:type="gramStart"/>
+            <w:r>
+              <w:t>colonne</w:t>
+            </w:r>
+            <w:proofErr w:type="gramEnd"/>
+            <w:r>
+              <w:t xml:space="preserve"> C</w:t>
+            </w:r>
+          </w:p>
+        </w:tc>
+        <w:tc>
+          <w:tcPr>
+            <w:tcW w:w="4167" w:type="dxa"/>
+          </w:tcPr>
+          <w:p>
+            <w:pPr>
+              <w:cnfStyle w:val="000000000000" w:firstRow="0" w:lastRow="0" w:firstColumn="0" w:lastColumn="0" w:oddVBand="0" w:evenVBand="0" w:oddHBand="0" w:evenHBand="0" w:firstRowFirstColumn="0" w:firstRowLastColumn="0" w:lastRowFirstColumn="0" w:lastRowLastColumn="0"/>
+            </w:pPr>
+            <w:r>
+              <w:t>Saisie libre</w:t>
+            </w:r>
+          </w:p>
+        </w:tc>
+        <w:tc>
+          <w:tcPr>
+            <w:tcW w:w="3014" w:type="dxa"/>
+          </w:tcPr>
+          <w:p>
+            <w:pPr>
+              <w:cnfStyle w:val="000000000000" w:firstRow="0" w:lastRow="0" w:firstColumn="0" w:lastColumn="0" w:oddVBand="0" w:evenVBand="0" w:oddHBand="0" w:evenHBand="0" w:firstRowFirstColumn="0" w:firstRowLastColumn="0" w:lastRowFirstColumn="0" w:lastRowLastColumn="0"/>
+            </w:pPr>
+          </w:p>
+        </w:tc>
+      </w:tr>
+      <w:tr>
+        <w:tc>
+          <w:tcPr>
+            <w:cnfStyle w:val="001000000000" w:firstRow="0" w:lastRow="0" w:firstColumn="1" w:lastColumn="0" w:oddVBand="0" w:evenVBand="0" w:oddHBand="0" w:evenHBand="0" w:firstRowFirstColumn="0" w:firstRowLastColumn="0" w:lastRowFirstColumn="0" w:lastRowLastColumn="0"/>
+            <w:tcW w:w="1838" w:type="dxa"/>
+          </w:tcPr>
+          <w:p>
+            <w:proofErr w:type="gramStart"/>
+            <w:r>
+              <w:t>colonne</w:t>
+            </w:r>
+            <w:proofErr w:type="gramEnd"/>
+            <w:r>
+              <w:t xml:space="preserve"> D</w:t>
+            </w:r>
+          </w:p>
+        </w:tc>
+        <w:tc>
+          <w:tcPr>
+            <w:tcW w:w="4167" w:type="dxa"/>
+          </w:tcPr>
+          <w:p>
+            <w:pPr>
+              <w:cnfStyle w:val="000000000000" w:firstRow="0" w:lastRow="0" w:firstColumn="0" w:lastColumn="0" w:oddVBand="0" w:evenVBand="0" w:oddHBand="0" w:evenHBand="0" w:firstRowFirstColumn="0" w:firstRowLastColumn="0" w:lastRowFirstColumn="0" w:lastRowLastColumn="0"/>
+            </w:pPr>
+            <w:r>
+              <w:t>Non requis</w:t>
+            </w:r>
+          </w:p>
+        </w:tc>
+        <w:tc>
+          <w:tcPr>
+            <w:tcW w:w="3014" w:type="dxa"/>
+          </w:tcPr>
+          <w:p>
+            <w:pPr>
+              <w:cnfStyle w:val="000000000000" w:firstRow="0" w:lastRow="0" w:firstColumn="0" w:lastColumn="0" w:oddVBand="0" w:evenVBand="0" w:oddHBand="0" w:evenHBand="0" w:firstRowFirstColumn="0" w:firstRowLastColumn="0" w:lastRowFirstColumn="0" w:lastRowLastColumn="0"/>
+            </w:pPr>
+          </w:p>
+        </w:tc>
+      </w:tr>
+      <w:tr>
+        <w:tc>
+          <w:tcPr>
+            <w:cnfStyle w:val="001000000000" w:firstRow="0" w:lastRow="0" w:firstColumn="1" w:lastColumn="0" w:oddVBand="0" w:evenVBand="0" w:oddHBand="0" w:evenHBand="0" w:firstRowFirstColumn="0" w:firstRowLastColumn="0" w:lastRowFirstColumn="0" w:lastRowLastColumn="0"/>
+            <w:tcW w:w="1838" w:type="dxa"/>
+          </w:tcPr>
+          <w:p>
+            <w:proofErr w:type="gramStart"/>
+            <w:r>
+              <w:lastRenderedPageBreak/>
+              <w:t>colonne</w:t>
+            </w:r>
+            <w:proofErr w:type="gramEnd"/>
+            <w:r>
+              <w:t xml:space="preserve"> E</w:t>
+            </w:r>
+          </w:p>
+        </w:tc>
+        <w:tc>
+          <w:tcPr>
+            <w:tcW w:w="4167" w:type="dxa"/>
+          </w:tcPr>
+          <w:p>
+            <w:pPr>
+              <w:cnfStyle w:val="000000000000" w:firstRow="0" w:lastRow="0" w:firstColumn="0" w:lastColumn="0" w:oddVBand="0" w:evenVBand="0" w:oddHBand="0" w:evenHBand="0" w:firstRowFirstColumn="0" w:firstRowLastColumn="0" w:lastRowFirstColumn="0" w:lastRowLastColumn="0"/>
+            </w:pPr>
+            <w:r>
+              <w:t>='Liste Projets simplifiée'!$C$3:$C$135</w:t>
+            </w:r>
+          </w:p>
+        </w:tc>
+        <w:tc>
+          <w:tcPr>
+            <w:tcW w:w="3014" w:type="dxa"/>
+          </w:tcPr>
+          <w:p>
+            <w:pPr>
+              <w:cnfStyle w:val="000000000000" w:firstRow="0" w:lastRow="0" w:firstColumn="0" w:lastColumn="0" w:oddVBand="0" w:evenVBand="0" w:oddHBand="0" w:evenHBand="0" w:firstRowFirstColumn="0" w:firstRowLastColumn="0" w:lastRowFirstColumn="0" w:lastRowLastColumn="0"/>
+            </w:pPr>
+            <w:r>
+              <w:t>Correspond à tous les programmes</w:t>
+            </w:r>
+          </w:p>
+          <w:p>
+            <w:pPr>
+              <w:cnfStyle w:val="000000000000" w:firstRow="0" w:lastRow="0" w:firstColumn="0" w:lastColumn="0" w:oddVBand="0" w:evenVBand="0" w:oddHBand="0" w:evenHBand="0" w:firstRowFirstColumn="0" w:firstRowLastColumn="0" w:lastRowFirstColumn="0" w:lastRowLastColumn="0"/>
+            </w:pPr>
+            <w:r>
+              <w:t>Requis sur certaines lignes mais pas toutes</w:t>
+            </w:r>
+          </w:p>
+        </w:tc>
+      </w:tr>
+    </w:tbl>
+    <w:p/>
+    <w:p>
+      <w:r>
+        <w:t>2 - Missions Nationales de Service Public</w:t>
+      </w:r>
+    </w:p>
+    <w:tbl>
+      <w:tblPr>
+        <w:tblStyle w:val="TableauGrille1Clair-Accentuation1"/>
+        <w:tblW w:w="9019" w:type="dxa"/>
+        <w:tblLook w:val="04A0" w:firstRow="1" w:lastRow="0" w:firstColumn="1" w:lastColumn="0" w:noHBand="0" w:noVBand="1"/>
+      </w:tblPr>
+      <w:tblGrid>
+        <w:gridCol w:w="1838"/>
+        <w:gridCol w:w="4167"/>
+        <w:gridCol w:w="3014"/>
+      </w:tblGrid>
+      <w:tr>
+        <w:trPr>
+          <w:cnfStyle w:val="100000000000" w:firstRow="1" w:lastRow="0" w:firstColumn="0" w:lastColumn="0" w:oddVBand="0" w:evenVBand="0" w:oddHBand="0" w:evenHBand="0" w:firstRowFirstColumn="0" w:firstRowLastColumn="0" w:lastRowFirstColumn="0" w:lastRowLastColumn="0"/>
+        </w:trPr>
+        <w:tc>
+          <w:tcPr>
+            <w:cnfStyle w:val="001000000000" w:firstRow="0" w:lastRow="0" w:firstColumn="1" w:lastColumn="0" w:oddVBand="0" w:evenVBand="0" w:oddHBand="0" w:evenHBand="0" w:firstRowFirstColumn="0" w:firstRowLastColumn="0" w:lastRowFirstColumn="0" w:lastRowLastColumn="0"/>
+            <w:tcW w:w="1838" w:type="dxa"/>
+          </w:tcPr>
+          <w:p>
+            <w:r>
+              <w:t>Feuille saisie</w:t>
+            </w:r>
+          </w:p>
+        </w:tc>
+        <w:tc>
+          <w:tcPr>
+            <w:tcW w:w="4167" w:type="dxa"/>
+          </w:tcPr>
+          <w:p>
+            <w:pPr>
+              <w:cnfStyle w:val="100000000000" w:firstRow="1" w:lastRow="0" w:firstColumn="0" w:lastColumn="0" w:oddVBand="0" w:evenVBand="0" w:oddHBand="0" w:evenHBand="0" w:firstRowFirstColumn="0" w:firstRowLastColumn="0" w:lastRowFirstColumn="0" w:lastRowLastColumn="0"/>
+            </w:pPr>
+            <w:r>
+              <w:t>Référence établie</w:t>
+            </w:r>
+          </w:p>
+        </w:tc>
+        <w:tc>
+          <w:tcPr>
+            <w:tcW w:w="3014" w:type="dxa"/>
+          </w:tcPr>
+          <w:p>
+            <w:pPr>
+              <w:cnfStyle w:val="100000000000" w:firstRow="1" w:lastRow="0" w:firstColumn="0" w:lastColumn="0" w:oddVBand="0" w:evenVBand="0" w:oddHBand="0" w:evenHBand="0" w:firstRowFirstColumn="0" w:firstRowLastColumn="0" w:lastRowFirstColumn="0" w:lastRowLastColumn="0"/>
+            </w:pPr>
+          </w:p>
+        </w:tc>
+      </w:tr>
+      <w:tr>
+        <w:tc>
+          <w:tcPr>
+            <w:cnfStyle w:val="001000000000" w:firstRow="0" w:lastRow="0" w:firstColumn="1" w:lastColumn="0" w:oddVBand="0" w:evenVBand="0" w:oddHBand="0" w:evenHBand="0" w:firstRowFirstColumn="0" w:firstRowLastColumn="0" w:lastRowFirstColumn="0" w:lastRowLastColumn="0"/>
+            <w:tcW w:w="1838" w:type="dxa"/>
+          </w:tcPr>
+          <w:p>
+            <w:proofErr w:type="gramStart"/>
+            <w:r>
+              <w:t>colonne</w:t>
+            </w:r>
+            <w:proofErr w:type="gramEnd"/>
+            <w:r>
+              <w:t xml:space="preserve"> A</w:t>
+            </w:r>
+          </w:p>
+        </w:tc>
+        <w:tc>
+          <w:tcPr>
+            <w:tcW w:w="4167" w:type="dxa"/>
+          </w:tcPr>
+          <w:p>
+            <w:pPr>
+              <w:cnfStyle w:val="000000000000" w:firstRow="0" w:lastRow="0" w:firstColumn="0" w:lastColumn="0" w:oddVBand="0" w:evenVBand="0" w:oddHBand="0" w:evenHBand="0" w:firstRowFirstColumn="0" w:firstRowLastColumn="0" w:lastRowFirstColumn="0" w:lastRowLastColumn="0"/>
+              <w:rPr>
+                <w:lang w:val="en-US"/>
+              </w:rPr>
+            </w:pPr>
+            <w:r>
+              <w:rPr>
+                <w:lang w:val="en-US"/>
+              </w:rPr>
+              <w:t>='MNSP 2023</w:t>
+            </w:r>
+            <w:proofErr w:type="gramStart"/>
+            <w:r>
+              <w:rPr>
+                <w:lang w:val="en-US"/>
+              </w:rPr>
+              <w:t>'!$</w:t>
+            </w:r>
+            <w:proofErr w:type="gramEnd"/>
+            <w:r>
+              <w:rPr>
+                <w:lang w:val="en-US"/>
+              </w:rPr>
+              <w:t>A$2:$A$244</w:t>
+            </w:r>
+          </w:p>
+        </w:tc>
+        <w:tc>
+          <w:tcPr>
+            <w:tcW w:w="3014" w:type="dxa"/>
+          </w:tcPr>
+          <w:p>
+            <w:pPr>
+              <w:cnfStyle w:val="000000000000" w:firstRow="0" w:lastRow="0" w:firstColumn="0" w:lastColumn="0" w:oddVBand="0" w:evenVBand="0" w:oddHBand="0" w:evenHBand="0" w:firstRowFirstColumn="0" w:firstRowLastColumn="0" w:lastRowFirstColumn="0" w:lastRowLastColumn="0"/>
+            </w:pPr>
+            <w:r>
+              <w:t>Pas de type défini</w:t>
+            </w:r>
+          </w:p>
+          <w:p>
+            <w:pPr>
+              <w:cnfStyle w:val="000000000000" w:firstRow="0" w:lastRow="0" w:firstColumn="0" w:lastColumn="0" w:oddVBand="0" w:evenVBand="0" w:oddHBand="0" w:evenHBand="0" w:firstRowFirstColumn="0" w:firstRowLastColumn="0" w:lastRowFirstColumn="0" w:lastRowLastColumn="0"/>
+            </w:pPr>
+            <w:r>
+              <w:t>Toute la liste</w:t>
+            </w:r>
+          </w:p>
+        </w:tc>
+      </w:tr>
+      <w:tr>
+        <w:tc>
+          <w:tcPr>
+            <w:cnfStyle w:val="001000000000" w:firstRow="0" w:lastRow="0" w:firstColumn="1" w:lastColumn="0" w:oddVBand="0" w:evenVBand="0" w:oddHBand="0" w:evenHBand="0" w:firstRowFirstColumn="0" w:firstRowLastColumn="0" w:lastRowFirstColumn="0" w:lastRowLastColumn="0"/>
+            <w:tcW w:w="1838" w:type="dxa"/>
+          </w:tcPr>
+          <w:p>
+            <w:proofErr w:type="gramStart"/>
+            <w:r>
+              <w:t>colonne</w:t>
+            </w:r>
+            <w:proofErr w:type="gramEnd"/>
+            <w:r>
+              <w:t xml:space="preserve"> B</w:t>
+            </w:r>
+          </w:p>
+        </w:tc>
+        <w:tc>
+          <w:tcPr>
+            <w:tcW w:w="4167" w:type="dxa"/>
+          </w:tcPr>
+          <w:p>
+            <w:pPr>
+              <w:cnfStyle w:val="000000000000" w:firstRow="0" w:lastRow="0" w:firstColumn="0" w:lastColumn="0" w:oddVBand="0" w:evenVBand="0" w:oddHBand="0" w:evenHBand="0" w:firstRowFirstColumn="0" w:firstRowLastColumn="0" w:lastRowFirstColumn="0" w:lastRowLastColumn="0"/>
+            </w:pPr>
+            <w:r>
+              <w:t>=MNSP2023 colonne C correspondante</w:t>
+            </w:r>
+          </w:p>
+        </w:tc>
+        <w:tc>
+          <w:tcPr>
+            <w:tcW w:w="3014" w:type="dxa"/>
+          </w:tcPr>
+          <w:p>
+            <w:pPr>
+              <w:cnfStyle w:val="000000000000" w:firstRow="0" w:lastRow="0" w:firstColumn="0" w:lastColumn="0" w:oddVBand="0" w:evenVBand="0" w:oddHBand="0" w:evenHBand="0" w:firstRowFirstColumn="0" w:firstRowLastColumn="0" w:lastRowFirstColumn="0" w:lastRowLastColumn="0"/>
+            </w:pPr>
+          </w:p>
+        </w:tc>
+      </w:tr>
+      <w:tr>
+        <w:tc>
+          <w:tcPr>
+            <w:cnfStyle w:val="001000000000" w:firstRow="0" w:lastRow="0" w:firstColumn="1" w:lastColumn="0" w:oddVBand="0" w:evenVBand="0" w:oddHBand="0" w:evenHBand="0" w:firstRowFirstColumn="0" w:firstRowLastColumn="0" w:lastRowFirstColumn="0" w:lastRowLastColumn="0"/>
+            <w:tcW w:w="1838" w:type="dxa"/>
+          </w:tcPr>
+          <w:p>
+            <w:proofErr w:type="gramStart"/>
+            <w:r>
+              <w:t>colonne</w:t>
+            </w:r>
+            <w:proofErr w:type="gramEnd"/>
+            <w:r>
+              <w:t xml:space="preserve"> C</w:t>
+            </w:r>
+          </w:p>
+        </w:tc>
+        <w:tc>
+          <w:tcPr>
+            <w:tcW w:w="4167" w:type="dxa"/>
+          </w:tcPr>
+          <w:p>
+            <w:pPr>
+              <w:cnfStyle w:val="000000000000" w:firstRow="0" w:lastRow="0" w:firstColumn="0" w:lastColumn="0" w:oddVBand="0" w:evenVBand="0" w:oddHBand="0" w:evenHBand="0" w:firstRowFirstColumn="0" w:firstRowLastColumn="0" w:lastRowFirstColumn="0" w:lastRowLastColumn="0"/>
+            </w:pPr>
+            <w:r>
+              <w:t>Saisie libre</w:t>
+            </w:r>
+          </w:p>
+        </w:tc>
+        <w:tc>
+          <w:tcPr>
+            <w:tcW w:w="3014" w:type="dxa"/>
+          </w:tcPr>
+          <w:p>
+            <w:pPr>
+              <w:cnfStyle w:val="000000000000" w:firstRow="0" w:lastRow="0" w:firstColumn="0" w:lastColumn="0" w:oddVBand="0" w:evenVBand="0" w:oddHBand="0" w:evenHBand="0" w:firstRowFirstColumn="0" w:firstRowLastColumn="0" w:lastRowFirstColumn="0" w:lastRowLastColumn="0"/>
+            </w:pPr>
+          </w:p>
+        </w:tc>
+      </w:tr>
+      <w:tr>
+        <w:tc>
+          <w:tcPr>
+            <w:cnfStyle w:val="001000000000" w:firstRow="0" w:lastRow="0" w:firstColumn="1" w:lastColumn="0" w:oddVBand="0" w:evenVBand="0" w:oddHBand="0" w:evenHBand="0" w:firstRowFirstColumn="0" w:firstRowLastColumn="0" w:lastRowFirstColumn="0" w:lastRowLastColumn="0"/>
+            <w:tcW w:w="1838" w:type="dxa"/>
+          </w:tcPr>
+          <w:p>
+            <w:proofErr w:type="gramStart"/>
+            <w:r>
+              <w:t>colonne</w:t>
+            </w:r>
+            <w:proofErr w:type="gramEnd"/>
+            <w:r>
+              <w:t xml:space="preserve"> D</w:t>
+            </w:r>
+          </w:p>
+        </w:tc>
+        <w:tc>
+          <w:tcPr>
+            <w:tcW w:w="4167" w:type="dxa"/>
+          </w:tcPr>
+          <w:p>
+            <w:pPr>
+              <w:cnfStyle w:val="000000000000" w:firstRow="0" w:lastRow="0" w:firstColumn="0" w:lastColumn="0" w:oddVBand="0" w:evenVBand="0" w:oddHBand="0" w:evenHBand="0" w:firstRowFirstColumn="0" w:firstRowLastColumn="0" w:lastRowFirstColumn="0" w:lastRowLastColumn="0"/>
+            </w:pPr>
+            <w:r>
+              <w:t>Non requis</w:t>
+            </w:r>
+          </w:p>
+        </w:tc>
+        <w:tc>
+          <w:tcPr>
+            <w:tcW w:w="3014" w:type="dxa"/>
+          </w:tcPr>
+          <w:p>
+            <w:pPr>
+              <w:cnfStyle w:val="000000000000" w:firstRow="0" w:lastRow="0" w:firstColumn="0" w:lastColumn="0" w:oddVBand="0" w:evenVBand="0" w:oddHBand="0" w:evenHBand="0" w:firstRowFirstColumn="0" w:firstRowLastColumn="0" w:lastRowFirstColumn="0" w:lastRowLastColumn="0"/>
+            </w:pPr>
+          </w:p>
+        </w:tc>
+      </w:tr>
+      <w:tr>
+        <w:tc>
+          <w:tcPr>
+            <w:cnfStyle w:val="001000000000" w:firstRow="0" w:lastRow="0" w:firstColumn="1" w:lastColumn="0" w:oddVBand="0" w:evenVBand="0" w:oddHBand="0" w:evenHBand="0" w:firstRowFirstColumn="0" w:firstRowLastColumn="0" w:lastRowFirstColumn="0" w:lastRowLastColumn="0"/>
+            <w:tcW w:w="1838" w:type="dxa"/>
+          </w:tcPr>
+          <w:p>
+            <w:proofErr w:type="gramStart"/>
+            <w:r>
+              <w:t>colonne</w:t>
+            </w:r>
+            <w:proofErr w:type="gramEnd"/>
+            <w:r>
+              <w:t xml:space="preserve"> E</w:t>
+            </w:r>
+          </w:p>
+        </w:tc>
+        <w:tc>
+          <w:tcPr>
+            <w:tcW w:w="4167" w:type="dxa"/>
+          </w:tcPr>
+          <w:p>
+            <w:pPr>
+              <w:cnfStyle w:val="000000000000" w:firstRow="0" w:lastRow="0" w:firstColumn="0" w:lastColumn="0" w:oddVBand="0" w:evenVBand="0" w:oddHBand="0" w:evenHBand="0" w:firstRowFirstColumn="0" w:firstRowLastColumn="0" w:lastRowFirstColumn="0" w:lastRowLastColumn="0"/>
+            </w:pPr>
+            <w:r>
+              <w:t>=MNSP2023 colonne B correspondante</w:t>
+            </w:r>
+          </w:p>
+        </w:tc>
+        <w:tc>
+          <w:tcPr>
+            <w:tcW w:w="3014" w:type="dxa"/>
+          </w:tcPr>
+          <w:p>
+            <w:pPr>
+              <w:cnfStyle w:val="000000000000" w:firstRow="0" w:lastRow="0" w:firstColumn="0" w:lastColumn="0" w:oddVBand="0" w:evenVBand="0" w:oddHBand="0" w:evenHBand="0" w:firstRowFirstColumn="0" w:firstRowLastColumn="0" w:lastRowFirstColumn="0" w:lastRowLastColumn="0"/>
+            </w:pPr>
+          </w:p>
+        </w:tc>
+      </w:tr>
+    </w:tbl>
+    <w:p/>
+    <w:p>
+      <w:r>
+        <w:t xml:space="preserve">3 </w:t>
+      </w:r>
+      <w:r>
+        <w:t>–</w:t>
+      </w:r>
+      <w:r>
+        <w:t xml:space="preserve"> Perfectionnement</w:t>
+      </w:r>
+    </w:p>
+    <w:tbl>
+      <w:tblPr>
+        <w:tblStyle w:val="TableauGrille1Clair-Accentuation1"/>
+        <w:tblW w:w="9019" w:type="dxa"/>
+        <w:tblLook w:val="04A0" w:firstRow="1" w:lastRow="0" w:firstColumn="1" w:lastColumn="0" w:noHBand="0" w:noVBand="1"/>
+      </w:tblPr>
+      <w:tblGrid>
+        <w:gridCol w:w="1838"/>
+        <w:gridCol w:w="4167"/>
+        <w:gridCol w:w="3014"/>
+      </w:tblGrid>
+      <w:tr>
+        <w:trPr>
+          <w:cnfStyle w:val="100000000000" w:firstRow="1" w:lastRow="0" w:firstColumn="0" w:lastColumn="0" w:oddVBand="0" w:evenVBand="0" w:oddHBand="0" w:evenHBand="0" w:firstRowFirstColumn="0" w:firstRowLastColumn="0" w:lastRowFirstColumn="0" w:lastRowLastColumn="0"/>
+        </w:trPr>
+        <w:tc>
+          <w:tcPr>
+            <w:cnfStyle w:val="001000000000" w:firstRow="0" w:lastRow="0" w:firstColumn="1" w:lastColumn="0" w:oddVBand="0" w:evenVBand="0" w:oddHBand="0" w:evenHBand="0" w:firstRowFirstColumn="0" w:firstRowLastColumn="0" w:lastRowFirstColumn="0" w:lastRowLastColumn="0"/>
+            <w:tcW w:w="1838" w:type="dxa"/>
+          </w:tcPr>
+          <w:p>
+            <w:r>
+              <w:t>Feuille saisie</w:t>
+            </w:r>
+          </w:p>
+        </w:tc>
+        <w:tc>
+          <w:tcPr>
+            <w:tcW w:w="4167" w:type="dxa"/>
+          </w:tcPr>
+          <w:p>
+            <w:pPr>
+              <w:cnfStyle w:val="100000000000" w:firstRow="1" w:lastRow="0" w:firstColumn="0" w:lastColumn="0" w:oddVBand="0" w:evenVBand="0" w:oddHBand="0" w:evenHBand="0" w:firstRowFirstColumn="0" w:firstRowLastColumn="0" w:lastRowFirstColumn="0" w:lastRowLastColumn="0"/>
+            </w:pPr>
+            <w:r>
+              <w:t>Référence établie</w:t>
+            </w:r>
+          </w:p>
+        </w:tc>
+        <w:tc>
+          <w:tcPr>
+            <w:tcW w:w="3014" w:type="dxa"/>
+          </w:tcPr>
+          <w:p>
+            <w:pPr>
+              <w:cnfStyle w:val="100000000000" w:firstRow="1" w:lastRow="0" w:firstColumn="0" w:lastColumn="0" w:oddVBand="0" w:evenVBand="0" w:oddHBand="0" w:evenHBand="0" w:firstRowFirstColumn="0" w:firstRowLastColumn="0" w:lastRowFirstColumn="0" w:lastRowLastColumn="0"/>
+            </w:pPr>
+          </w:p>
+        </w:tc>
+      </w:tr>
+      <w:tr>
+        <w:tc>
+          <w:tcPr>
+            <w:cnfStyle w:val="001000000000" w:firstRow="0" w:lastRow="0" w:firstColumn="1" w:lastColumn="0" w:oddVBand="0" w:evenVBand="0" w:oddHBand="0" w:evenHBand="0" w:firstRowFirstColumn="0" w:firstRowLastColumn="0" w:lastRowFirstColumn="0" w:lastRowLastColumn="0"/>
+            <w:tcW w:w="1838" w:type="dxa"/>
+          </w:tcPr>
+          <w:p>
+            <w:proofErr w:type="gramStart"/>
+            <w:r>
+              <w:t>colonne</w:t>
+            </w:r>
+            <w:proofErr w:type="gramEnd"/>
+            <w:r>
+              <w:t xml:space="preserve"> A</w:t>
+            </w:r>
+          </w:p>
+        </w:tc>
+        <w:tc>
+          <w:tcPr>
+            <w:tcW w:w="4167" w:type="dxa"/>
+          </w:tcPr>
+          <w:p>
+            <w:pPr>
+              <w:cnfStyle w:val="000000000000" w:firstRow="0" w:lastRow="0" w:firstColumn="0" w:lastColumn="0" w:oddVBand="0" w:evenVBand="0" w:oddHBand="0" w:evenHBand="0" w:firstRowFirstColumn="0" w:firstRowLastColumn="0" w:lastRowFirstColumn="0" w:lastRowLastColumn="0"/>
+            </w:pPr>
+            <w:r>
+              <w:t>=Prestation!$B$2:$B$1</w:t>
+            </w:r>
+            <w:r>
+              <w:t>6</w:t>
+            </w:r>
+            <w:r>
+              <w:t>5</w:t>
+            </w:r>
+          </w:p>
+        </w:tc>
+        <w:tc>
+          <w:tcPr>
+            <w:tcW w:w="3014" w:type="dxa"/>
+          </w:tcPr>
+          <w:p>
+            <w:pPr>
+              <w:cnfStyle w:val="000000000000" w:firstRow="0" w:lastRow="0" w:firstColumn="0" w:lastColumn="0" w:oddVBand="0" w:evenVBand="0" w:oddHBand="0" w:evenHBand="0" w:firstRowFirstColumn="0" w:firstRowLastColumn="0" w:lastRowFirstColumn="0" w:lastRowLastColumn="0"/>
+            </w:pPr>
+            <w:r>
+              <w:t xml:space="preserve">Prestation colonne D ( Type) </w:t>
+            </w:r>
+          </w:p>
+          <w:p>
+            <w:pPr>
+              <w:cnfStyle w:val="000000000000" w:firstRow="0" w:lastRow="0" w:firstColumn="0" w:lastColumn="0" w:oddVBand="0" w:evenVBand="0" w:oddHBand="0" w:evenHBand="0" w:firstRowFirstColumn="0" w:firstRowLastColumn="0" w:lastRowFirstColumn="0" w:lastRowLastColumn="0"/>
+            </w:pPr>
+            <w:r>
+              <w:t>1 Production</w:t>
+            </w:r>
+          </w:p>
+          <w:p>
+            <w:pPr>
+              <w:cnfStyle w:val="000000000000" w:firstRow="0" w:lastRow="0" w:firstColumn="0" w:lastColumn="0" w:oddVBand="0" w:evenVBand="0" w:oddHBand="0" w:evenHBand="0" w:firstRowFirstColumn="0" w:firstRowLastColumn="0" w:lastRowFirstColumn="0" w:lastRowLastColumn="0"/>
+            </w:pPr>
+            <w:r>
+              <w:t>2 - MNSP</w:t>
+            </w:r>
+          </w:p>
+          <w:p>
+            <w:pPr>
+              <w:cnfStyle w:val="000000000000" w:firstRow="0" w:lastRow="0" w:firstColumn="0" w:lastColumn="0" w:oddVBand="0" w:evenVBand="0" w:oddHBand="0" w:evenHBand="0" w:firstRowFirstColumn="0" w:firstRowLastColumn="0" w:lastRowFirstColumn="0" w:lastRowLastColumn="0"/>
+            </w:pPr>
+            <w:r>
+              <w:t>3 FCA</w:t>
+            </w:r>
+          </w:p>
+          <w:p>
+            <w:pPr>
+              <w:cnfStyle w:val="000000000000" w:firstRow="0" w:lastRow="0" w:firstColumn="0" w:lastColumn="0" w:oddVBand="0" w:evenVBand="0" w:oddHBand="0" w:evenHBand="0" w:firstRowFirstColumn="0" w:firstRowLastColumn="0" w:lastRowFirstColumn="0" w:lastRowLastColumn="0"/>
+            </w:pPr>
+            <w:r>
+              <w:t>4 - FCTA</w:t>
+            </w:r>
+          </w:p>
+        </w:tc>
+      </w:tr>
+      <w:tr>
+        <w:tc>
+          <w:tcPr>
+            <w:cnfStyle w:val="001000000000" w:firstRow="0" w:lastRow="0" w:firstColumn="1" w:lastColumn="0" w:oddVBand="0" w:evenVBand="0" w:oddHBand="0" w:evenHBand="0" w:firstRowFirstColumn="0" w:firstRowLastColumn="0" w:lastRowFirstColumn="0" w:lastRowLastColumn="0"/>
+            <w:tcW w:w="1838" w:type="dxa"/>
+          </w:tcPr>
+          <w:p>
+            <w:proofErr w:type="gramStart"/>
+            <w:r>
+              <w:t>colonne</w:t>
+            </w:r>
+            <w:proofErr w:type="gramEnd"/>
+            <w:r>
+              <w:t xml:space="preserve"> B</w:t>
+            </w:r>
+          </w:p>
+        </w:tc>
+        <w:tc>
+          <w:tcPr>
+            <w:tcW w:w="4167" w:type="dxa"/>
+          </w:tcPr>
+          <w:p>
+            <w:pPr>
+              <w:cnfStyle w:val="000000000000" w:firstRow="0" w:lastRow="0" w:firstColumn="0" w:lastColumn="0" w:oddVBand="0" w:evenVBand="0" w:oddHBand="0" w:evenHBand="0" w:firstRowFirstColumn="0" w:firstRowLastColumn="0" w:lastRowFirstColumn="0" w:lastRowLastColumn="0"/>
+            </w:pPr>
+            <w:r>
+              <w:t>=Prestation colonne C correspondante</w:t>
+            </w:r>
+          </w:p>
+        </w:tc>
+        <w:tc>
+          <w:tcPr>
+            <w:tcW w:w="3014" w:type="dxa"/>
+          </w:tcPr>
+          <w:p>
+            <w:pPr>
+              <w:cnfStyle w:val="000000000000" w:firstRow="0" w:lastRow="0" w:firstColumn="0" w:lastColumn="0" w:oddVBand="0" w:evenVBand="0" w:oddHBand="0" w:evenHBand="0" w:firstRowFirstColumn="0" w:firstRowLastColumn="0" w:lastRowFirstColumn="0" w:lastRowLastColumn="0"/>
+            </w:pPr>
+          </w:p>
+        </w:tc>
+      </w:tr>
+      <w:tr>
+        <w:tc>
+          <w:tcPr>
+            <w:cnfStyle w:val="001000000000" w:firstRow="0" w:lastRow="0" w:firstColumn="1" w:lastColumn="0" w:oddVBand="0" w:evenVBand="0" w:oddHBand="0" w:evenHBand="0" w:firstRowFirstColumn="0" w:firstRowLastColumn="0" w:lastRowFirstColumn="0" w:lastRowLastColumn="0"/>
+            <w:tcW w:w="1838" w:type="dxa"/>
+          </w:tcPr>
+          <w:p>
+            <w:proofErr w:type="gramStart"/>
+            <w:r>
+              <w:t>colonne</w:t>
+            </w:r>
+            <w:proofErr w:type="gramEnd"/>
+            <w:r>
+              <w:t xml:space="preserve"> C</w:t>
+            </w:r>
+          </w:p>
+        </w:tc>
+        <w:tc>
+          <w:tcPr>
+            <w:tcW w:w="4167" w:type="dxa"/>
+          </w:tcPr>
+          <w:p>
+            <w:pPr>
+              <w:cnfStyle w:val="000000000000" w:firstRow="0" w:lastRow="0" w:firstColumn="0" w:lastColumn="0" w:oddVBand="0" w:evenVBand="0" w:oddHBand="0" w:evenHBand="0" w:firstRowFirstColumn="0" w:firstRowLastColumn="0" w:lastRowFirstColumn="0" w:lastRowLastColumn="0"/>
+            </w:pPr>
+            <w:r>
+              <w:t>Non requis</w:t>
+            </w:r>
+          </w:p>
+        </w:tc>
+        <w:tc>
+          <w:tcPr>
+            <w:tcW w:w="3014" w:type="dxa"/>
+          </w:tcPr>
+          <w:p>
+            <w:pPr>
+              <w:cnfStyle w:val="000000000000" w:firstRow="0" w:lastRow="0" w:firstColumn="0" w:lastColumn="0" w:oddVBand="0" w:evenVBand="0" w:oddHBand="0" w:evenHBand="0" w:firstRowFirstColumn="0" w:firstRowLastColumn="0" w:lastRowFirstColumn="0" w:lastRowLastColumn="0"/>
+            </w:pPr>
+          </w:p>
+        </w:tc>
+      </w:tr>
+      <w:tr>
+        <w:tc>
+          <w:tcPr>
+            <w:cnfStyle w:val="001000000000" w:firstRow="0" w:lastRow="0" w:firstColumn="1" w:lastColumn="0" w:oddVBand="0" w:evenVBand="0" w:oddHBand="0" w:evenHBand="0" w:firstRowFirstColumn="0" w:firstRowLastColumn="0" w:lastRowFirstColumn="0" w:lastRowLastColumn="0"/>
+            <w:tcW w:w="1838" w:type="dxa"/>
+          </w:tcPr>
+          <w:p>
+            <w:proofErr w:type="gramStart"/>
+            <w:r>
+              <w:t>colonne</w:t>
+            </w:r>
+            <w:proofErr w:type="gramEnd"/>
+            <w:r>
+              <w:t xml:space="preserve"> D</w:t>
+            </w:r>
+          </w:p>
+        </w:tc>
+        <w:tc>
+          <w:tcPr>
+            <w:tcW w:w="4167" w:type="dxa"/>
+          </w:tcPr>
+          <w:p>
+            <w:pPr>
+              <w:cnfStyle w:val="000000000000" w:firstRow="0" w:lastRow="0" w:firstColumn="0" w:lastColumn="0" w:oddVBand="0" w:evenVBand="0" w:oddHBand="0" w:evenHBand="0" w:firstRowFirstColumn="0" w:firstRowLastColumn="0" w:lastRowFirstColumn="0" w:lastRowLastColumn="0"/>
+            </w:pPr>
+            <w:r>
+              <w:t>=Motif!$B$22:$B$24</w:t>
+            </w:r>
+          </w:p>
+        </w:tc>
+        <w:tc>
+          <w:tcPr>
+            <w:tcW w:w="3014" w:type="dxa"/>
+          </w:tcPr>
+          <w:p>
+            <w:pPr>
+              <w:cnfStyle w:val="000000000000" w:firstRow="0" w:lastRow="0" w:firstColumn="0" w:lastColumn="0" w:oddVBand="0" w:evenVBand="0" w:oddHBand="0" w:evenHBand="0" w:firstRowFirstColumn="0" w:firstRowLastColumn="0" w:lastRowFirstColumn="0" w:lastRowLastColumn="0"/>
+            </w:pPr>
+            <w:r>
+              <w:t>Pas sur la 1ere ligne</w:t>
+            </w:r>
+            <w:r>
+              <w:br/>
+              <w:t>Type formation</w:t>
+            </w:r>
+          </w:p>
+        </w:tc>
+      </w:tr>
+      <w:tr>
+        <w:tc>
+          <w:tcPr>
+            <w:cnfStyle w:val="001000000000" w:firstRow="0" w:lastRow="0" w:firstColumn="1" w:lastColumn="0" w:oddVBand="0" w:evenVBand="0" w:oddHBand="0" w:evenHBand="0" w:firstRowFirstColumn="0" w:firstRowLastColumn="0" w:lastRowFirstColumn="0" w:lastRowLastColumn="0"/>
+            <w:tcW w:w="1838" w:type="dxa"/>
+          </w:tcPr>
+          <w:p>
+            <w:proofErr w:type="gramStart"/>
+            <w:r>
+              <w:t>colonne</w:t>
+            </w:r>
+            <w:proofErr w:type="gramEnd"/>
+            <w:r>
+              <w:t xml:space="preserve"> E</w:t>
+            </w:r>
+          </w:p>
+        </w:tc>
+        <w:tc>
+          <w:tcPr>
+            <w:tcW w:w="4167" w:type="dxa"/>
+          </w:tcPr>
+          <w:p>
+            <w:pPr>
+              <w:cnfStyle w:val="000000000000" w:firstRow="0" w:lastRow="0" w:firstColumn="0" w:lastColumn="0" w:oddVBand="0" w:evenVBand="0" w:oddHBand="0" w:evenHBand="0" w:firstRowFirstColumn="0" w:firstRowLastColumn="0" w:lastRowFirstColumn="0" w:lastRowLastColumn="0"/>
+            </w:pPr>
+            <w:r>
+              <w:t>Saisie libre</w:t>
+            </w:r>
+          </w:p>
+        </w:tc>
+        <w:tc>
+          <w:tcPr>
+            <w:tcW w:w="3014" w:type="dxa"/>
+          </w:tcPr>
+          <w:p>
+            <w:pPr>
+              <w:cnfStyle w:val="000000000000" w:firstRow="0" w:lastRow="0" w:firstColumn="0" w:lastColumn="0" w:oddVBand="0" w:evenVBand="0" w:oddHBand="0" w:evenHBand="0" w:firstRowFirstColumn="0" w:firstRowLastColumn="0" w:lastRowFirstColumn="0" w:lastRowLastColumn="0"/>
+            </w:pPr>
+          </w:p>
+        </w:tc>
+      </w:tr>
+    </w:tbl>
+    <w:p/>
+    <w:p>
+      <w:r>
+        <w:t xml:space="preserve">4 </w:t>
+      </w:r>
+      <w:r>
+        <w:t>–</w:t>
+      </w:r>
+      <w:r>
+        <w:t xml:space="preserve"> Mandat</w:t>
+      </w:r>
+    </w:p>
+    <w:tbl>
+      <w:tblPr>
+        <w:tblStyle w:val="TableauGrille1Clair-Accentuation1"/>
+        <w:tblW w:w="9019" w:type="dxa"/>
+        <w:tblLook w:val="04A0" w:firstRow="1" w:lastRow="0" w:firstColumn="1" w:lastColumn="0" w:noHBand="0" w:noVBand="1"/>
+      </w:tblPr>
+      <w:tblGrid>
+        <w:gridCol w:w="1838"/>
+        <w:gridCol w:w="4167"/>
+        <w:gridCol w:w="3014"/>
+      </w:tblGrid>
+      <w:tr>
+        <w:trPr>
+          <w:cnfStyle w:val="100000000000" w:firstRow="1" w:lastRow="0" w:firstColumn="0" w:lastColumn="0" w:oddVBand="0" w:evenVBand="0" w:oddHBand="0" w:evenHBand="0" w:firstRowFirstColumn="0" w:firstRowLastColumn="0" w:lastRowFirstColumn="0" w:lastRowLastColumn="0"/>
+        </w:trPr>
+        <w:tc>
+          <w:tcPr>
+            <w:cnfStyle w:val="001000000000" w:firstRow="0" w:lastRow="0" w:firstColumn="1" w:lastColumn="0" w:oddVBand="0" w:evenVBand="0" w:oddHBand="0" w:evenHBand="0" w:firstRowFirstColumn="0" w:firstRowLastColumn="0" w:lastRowFirstColumn="0" w:lastRowLastColumn="0"/>
+            <w:tcW w:w="1838" w:type="dxa"/>
+          </w:tcPr>
+          <w:p>
+            <w:r>
+              <w:t>Feuille saisie</w:t>
+            </w:r>
+          </w:p>
+        </w:tc>
+        <w:tc>
+          <w:tcPr>
+            <w:tcW w:w="4167" w:type="dxa"/>
+          </w:tcPr>
+          <w:p>
+            <w:pPr>
+              <w:cnfStyle w:val="100000000000" w:firstRow="1" w:lastRow="0" w:firstColumn="0" w:lastColumn="0" w:oddVBand="0" w:evenVBand="0" w:oddHBand="0" w:evenHBand="0" w:firstRowFirstColumn="0" w:firstRowLastColumn="0" w:lastRowFirstColumn="0" w:lastRowLastColumn="0"/>
+            </w:pPr>
+            <w:r>
+              <w:t>Référence établie</w:t>
+            </w:r>
+          </w:p>
+        </w:tc>
+        <w:tc>
+          <w:tcPr>
+            <w:tcW w:w="3014" w:type="dxa"/>
+          </w:tcPr>
+          <w:p>
+            <w:pPr>
+              <w:cnfStyle w:val="100000000000" w:firstRow="1" w:lastRow="0" w:firstColumn="0" w:lastColumn="0" w:oddVBand="0" w:evenVBand="0" w:oddHBand="0" w:evenHBand="0" w:firstRowFirstColumn="0" w:firstRowLastColumn="0" w:lastRowFirstColumn="0" w:lastRowLastColumn="0"/>
+            </w:pPr>
+          </w:p>
+        </w:tc>
+      </w:tr>
+      <w:tr>
+        <w:tc>
+          <w:tcPr>
+            <w:cnfStyle w:val="001000000000" w:firstRow="0" w:lastRow="0" w:firstColumn="1" w:lastColumn="0" w:oddVBand="0" w:evenVBand="0" w:oddHBand="0" w:evenHBand="0" w:firstRowFirstColumn="0" w:firstRowLastColumn="0" w:lastRowFirstColumn="0" w:lastRowLastColumn="0"/>
+            <w:tcW w:w="1838" w:type="dxa"/>
+          </w:tcPr>
+          <w:p>
+            <w:proofErr w:type="gramStart"/>
+            <w:r>
+              <w:t>colonne</w:t>
+            </w:r>
+            <w:proofErr w:type="gramEnd"/>
+            <w:r>
+              <w:t xml:space="preserve"> A</w:t>
+            </w:r>
+          </w:p>
+        </w:tc>
+        <w:tc>
+          <w:tcPr>
+            <w:tcW w:w="4167" w:type="dxa"/>
+          </w:tcPr>
+          <w:p>
+            <w:pPr>
+              <w:cnfStyle w:val="000000000000" w:firstRow="0" w:lastRow="0" w:firstColumn="0" w:lastColumn="0" w:oddVBand="0" w:evenVBand="0" w:oddHBand="0" w:evenHBand="0" w:firstRowFirstColumn="0" w:firstRowLastColumn="0" w:lastRowFirstColumn="0" w:lastRowLastColumn="0"/>
+            </w:pPr>
+            <w:r>
+              <w:t>=Prestation!$B$148</w:t>
+            </w:r>
+          </w:p>
+        </w:tc>
+        <w:tc>
+          <w:tcPr>
+            <w:tcW w:w="3014" w:type="dxa"/>
+          </w:tcPr>
+          <w:p>
+            <w:pPr>
+              <w:cnfStyle w:val="000000000000" w:firstRow="0" w:lastRow="0" w:firstColumn="0" w:lastColumn="0" w:oddVBand="0" w:evenVBand="0" w:oddHBand="0" w:evenHBand="0" w:firstRowFirstColumn="0" w:firstRowLastColumn="0" w:lastRowFirstColumn="0" w:lastRowLastColumn="0"/>
+            </w:pPr>
+            <w:r>
+              <w:t>Ne correspond pas à un type complet</w:t>
+            </w:r>
+          </w:p>
+        </w:tc>
+      </w:tr>
+      <w:tr>
+        <w:tc>
+          <w:tcPr>
+            <w:cnfStyle w:val="001000000000" w:firstRow="0" w:lastRow="0" w:firstColumn="1" w:lastColumn="0" w:oddVBand="0" w:evenVBand="0" w:oddHBand="0" w:evenHBand="0" w:firstRowFirstColumn="0" w:firstRowLastColumn="0" w:lastRowFirstColumn="0" w:lastRowLastColumn="0"/>
+            <w:tcW w:w="1838" w:type="dxa"/>
+          </w:tcPr>
+          <w:p>
+            <w:proofErr w:type="gramStart"/>
+            <w:r>
+              <w:t>colonne</w:t>
+            </w:r>
+            <w:proofErr w:type="gramEnd"/>
+            <w:r>
+              <w:t xml:space="preserve"> B</w:t>
+            </w:r>
+          </w:p>
+        </w:tc>
+        <w:tc>
+          <w:tcPr>
+            <w:tcW w:w="4167" w:type="dxa"/>
+          </w:tcPr>
+          <w:p>
+            <w:pPr>
+              <w:cnfStyle w:val="000000000000" w:firstRow="0" w:lastRow="0" w:firstColumn="0" w:lastColumn="0" w:oddVBand="0" w:evenVBand="0" w:oddHBand="0" w:evenHBand="0" w:firstRowFirstColumn="0" w:firstRowLastColumn="0" w:lastRowFirstColumn="0" w:lastRowLastColumn="0"/>
+            </w:pPr>
+            <w:r>
+              <w:t>=Prestation colonne C correspondante</w:t>
+            </w:r>
+          </w:p>
+        </w:tc>
+        <w:tc>
+          <w:tcPr>
+            <w:tcW w:w="3014" w:type="dxa"/>
+          </w:tcPr>
+          <w:p>
+            <w:pPr>
+              <w:cnfStyle w:val="000000000000" w:firstRow="0" w:lastRow="0" w:firstColumn="0" w:lastColumn="0" w:oddVBand="0" w:evenVBand="0" w:oddHBand="0" w:evenHBand="0" w:firstRowFirstColumn="0" w:firstRowLastColumn="0" w:lastRowFirstColumn="0" w:lastRowLastColumn="0"/>
+            </w:pPr>
+          </w:p>
+        </w:tc>
+      </w:tr>
+      <w:tr>
+        <w:tc>
+          <w:tcPr>
+            <w:cnfStyle w:val="001000000000" w:firstRow="0" w:lastRow="0" w:firstColumn="1" w:lastColumn="0" w:oddVBand="0" w:evenVBand="0" w:oddHBand="0" w:evenHBand="0" w:firstRowFirstColumn="0" w:firstRowLastColumn="0" w:lastRowFirstColumn="0" w:lastRowLastColumn="0"/>
+            <w:tcW w:w="1838" w:type="dxa"/>
+          </w:tcPr>
+          <w:p>
+            <w:proofErr w:type="gramStart"/>
+            <w:r>
+              <w:t>colonne</w:t>
+            </w:r>
+            <w:proofErr w:type="gramEnd"/>
+            <w:r>
+              <w:t xml:space="preserve"> C</w:t>
+            </w:r>
+          </w:p>
+        </w:tc>
+        <w:tc>
+          <w:tcPr>
+            <w:tcW w:w="4167" w:type="dxa"/>
+          </w:tcPr>
+          <w:p>
+            <w:pPr>
+              <w:cnfStyle w:val="000000000000" w:firstRow="0" w:lastRow="0" w:firstColumn="0" w:lastColumn="0" w:oddVBand="0" w:evenVBand="0" w:oddHBand="0" w:evenHBand="0" w:firstRowFirstColumn="0" w:firstRowLastColumn="0" w:lastRowFirstColumn="0" w:lastRowLastColumn="0"/>
+            </w:pPr>
+            <w:r>
+              <w:t>Saisie libre</w:t>
+            </w:r>
+          </w:p>
+        </w:tc>
+        <w:tc>
+          <w:tcPr>
+            <w:tcW w:w="3014" w:type="dxa"/>
+          </w:tcPr>
+          <w:p>
+            <w:pPr>
+              <w:cnfStyle w:val="000000000000" w:firstRow="0" w:lastRow="0" w:firstColumn="0" w:lastColumn="0" w:oddVBand="0" w:evenVBand="0" w:oddHBand="0" w:evenHBand="0" w:firstRowFirstColumn="0" w:firstRowLastColumn="0" w:lastRowFirstColumn="0" w:lastRowLastColumn="0"/>
+            </w:pPr>
+          </w:p>
+        </w:tc>
+      </w:tr>
+      <w:tr>
+        <w:tc>
+          <w:tcPr>
+            <w:cnfStyle w:val="001000000000" w:firstRow="0" w:lastRow="0" w:firstColumn="1" w:lastColumn="0" w:oddVBand="0" w:evenVBand="0" w:oddHBand="0" w:evenHBand="0" w:firstRowFirstColumn="0" w:firstRowLastColumn="0" w:lastRowFirstColumn="0" w:lastRowLastColumn="0"/>
+            <w:tcW w:w="1838" w:type="dxa"/>
+          </w:tcPr>
+          <w:p>
+            <w:proofErr w:type="gramStart"/>
+            <w:r>
+              <w:t>colonne</w:t>
+            </w:r>
+            <w:proofErr w:type="gramEnd"/>
+            <w:r>
+              <w:t xml:space="preserve"> D</w:t>
+            </w:r>
+          </w:p>
+        </w:tc>
+        <w:tc>
+          <w:tcPr>
+            <w:tcW w:w="4167" w:type="dxa"/>
+          </w:tcPr>
+          <w:p>
+            <w:pPr>
+              <w:cnfStyle w:val="000000000000" w:firstRow="0" w:lastRow="0" w:firstColumn="0" w:lastColumn="0" w:oddVBand="0" w:evenVBand="0" w:oddHBand="0" w:evenHBand="0" w:firstRowFirstColumn="0" w:firstRowLastColumn="0" w:lastRowFirstColumn="0" w:lastRowLastColumn="0"/>
+            </w:pPr>
+            <w:r>
+              <w:t>=Motif!$B$15:$B$21</w:t>
+            </w:r>
+          </w:p>
+        </w:tc>
+        <w:tc>
+          <w:tcPr>
+            <w:tcW w:w="3014" w:type="dxa"/>
+          </w:tcPr>
+          <w:p>
+            <w:pPr>
+              <w:cnfStyle w:val="000000000000" w:firstRow="0" w:lastRow="0" w:firstColumn="0" w:lastColumn="0" w:oddVBand="0" w:evenVBand="0" w:oddHBand="0" w:evenHBand="0" w:firstRowFirstColumn="0" w:firstRowLastColumn="0" w:lastRowFirstColumn="0" w:lastRowLastColumn="0"/>
+            </w:pPr>
+            <w:r>
+              <w:t>Type IRP</w:t>
+            </w:r>
+          </w:p>
+        </w:tc>
+      </w:tr>
+      <w:tr>
+        <w:tc>
+          <w:tcPr>
+            <w:cnfStyle w:val="001000000000" w:firstRow="0" w:lastRow="0" w:firstColumn="1" w:lastColumn="0" w:oddVBand="0" w:evenVBand="0" w:oddHBand="0" w:evenHBand="0" w:firstRowFirstColumn="0" w:firstRowLastColumn="0" w:lastRowFirstColumn="0" w:lastRowLastColumn="0"/>
+            <w:tcW w:w="1838" w:type="dxa"/>
+          </w:tcPr>
+          <w:p>
+            <w:proofErr w:type="gramStart"/>
+            <w:r>
+              <w:t>colonne</w:t>
+            </w:r>
+            <w:proofErr w:type="gramEnd"/>
+            <w:r>
+              <w:t xml:space="preserve"> E</w:t>
+            </w:r>
+          </w:p>
+        </w:tc>
+        <w:tc>
+          <w:tcPr>
+            <w:tcW w:w="4167" w:type="dxa"/>
+          </w:tcPr>
+          <w:p>
+            <w:pPr>
+              <w:cnfStyle w:val="000000000000" w:firstRow="0" w:lastRow="0" w:firstColumn="0" w:lastColumn="0" w:oddVBand="0" w:evenVBand="0" w:oddHBand="0" w:evenHBand="0" w:firstRowFirstColumn="0" w:firstRowLastColumn="0" w:lastRowFirstColumn="0" w:lastRowLastColumn="0"/>
+            </w:pPr>
+            <w:r>
+              <w:t>Non requis</w:t>
+            </w:r>
+          </w:p>
+        </w:tc>
+        <w:tc>
+          <w:tcPr>
+            <w:tcW w:w="3014" w:type="dxa"/>
+          </w:tcPr>
+          <w:p>
+            <w:pPr>
+              <w:cnfStyle w:val="000000000000" w:firstRow="0" w:lastRow="0" w:firstColumn="0" w:lastColumn="0" w:oddVBand="0" w:evenVBand="0" w:oddHBand="0" w:evenHBand="0" w:firstRowFirstColumn="0" w:firstRowLastColumn="0" w:lastRowFirstColumn="0" w:lastRowLastColumn="0"/>
+            </w:pPr>
+          </w:p>
+        </w:tc>
+      </w:tr>
+    </w:tbl>
+    <w:p/>
+    <w:p>
+      <w:r>
+        <w:t>5 - Autres activités de support</w:t>
+      </w:r>
+    </w:p>
+    <w:tbl>
+      <w:tblPr>
+        <w:tblStyle w:val="TableauGrille1Clair-Accentuation1"/>
+        <w:tblW w:w="9019" w:type="dxa"/>
+        <w:tblLook w:val="04A0" w:firstRow="1" w:lastRow="0" w:firstColumn="1" w:lastColumn="0" w:noHBand="0" w:noVBand="1"/>
+      </w:tblPr>
+      <w:tblGrid>
+        <w:gridCol w:w="1838"/>
+        <w:gridCol w:w="4167"/>
+        <w:gridCol w:w="3014"/>
+      </w:tblGrid>
+      <w:tr>
+        <w:trPr>
+          <w:cnfStyle w:val="100000000000" w:firstRow="1" w:lastRow="0" w:firstColumn="0" w:lastColumn="0" w:oddVBand="0" w:evenVBand="0" w:oddHBand="0" w:evenHBand="0" w:firstRowFirstColumn="0" w:firstRowLastColumn="0" w:lastRowFirstColumn="0" w:lastRowLastColumn="0"/>
+        </w:trPr>
+        <w:tc>
+          <w:tcPr>
+            <w:cnfStyle w:val="001000000000" w:firstRow="0" w:lastRow="0" w:firstColumn="1" w:lastColumn="0" w:oddVBand="0" w:evenVBand="0" w:oddHBand="0" w:evenHBand="0" w:firstRowFirstColumn="0" w:firstRowLastColumn="0" w:lastRowFirstColumn="0" w:lastRowLastColumn="0"/>
+            <w:tcW w:w="1838" w:type="dxa"/>
+          </w:tcPr>
+          <w:p>
+            <w:r>
+              <w:t>Feuille saisie</w:t>
+            </w:r>
+          </w:p>
+        </w:tc>
+        <w:tc>
+          <w:tcPr>
+            <w:tcW w:w="4167" w:type="dxa"/>
+          </w:tcPr>
+          <w:p>
+            <w:pPr>
+              <w:cnfStyle w:val="100000000000" w:firstRow="1" w:lastRow="0" w:firstColumn="0" w:lastColumn="0" w:oddVBand="0" w:evenVBand="0" w:oddHBand="0" w:evenHBand="0" w:firstRowFirstColumn="0" w:firstRowLastColumn="0" w:lastRowFirstColumn="0" w:lastRowLastColumn="0"/>
+            </w:pPr>
+            <w:r>
+              <w:t>Référence établie</w:t>
+            </w:r>
+          </w:p>
+        </w:tc>
+        <w:tc>
+          <w:tcPr>
+            <w:tcW w:w="3014" w:type="dxa"/>
+          </w:tcPr>
+          <w:p>
+            <w:pPr>
+              <w:cnfStyle w:val="100000000000" w:firstRow="1" w:lastRow="0" w:firstColumn="0" w:lastColumn="0" w:oddVBand="0" w:evenVBand="0" w:oddHBand="0" w:evenHBand="0" w:firstRowFirstColumn="0" w:firstRowLastColumn="0" w:lastRowFirstColumn="0" w:lastRowLastColumn="0"/>
+            </w:pPr>
+          </w:p>
+        </w:tc>
+      </w:tr>
+      <w:tr>
+        <w:tc>
+          <w:tcPr>
+            <w:cnfStyle w:val="001000000000" w:firstRow="0" w:lastRow="0" w:firstColumn="1" w:lastColumn="0" w:oddVBand="0" w:evenVBand="0" w:oddHBand="0" w:evenHBand="0" w:firstRowFirstColumn="0" w:firstRowLastColumn="0" w:lastRowFirstColumn="0" w:lastRowLastColumn="0"/>
+            <w:tcW w:w="1838" w:type="dxa"/>
+          </w:tcPr>
+          <w:p>
+            <w:proofErr w:type="gramStart"/>
+            <w:r>
+              <w:t>colonne</w:t>
+            </w:r>
+            <w:proofErr w:type="gramEnd"/>
+            <w:r>
+              <w:t xml:space="preserve"> A</w:t>
+            </w:r>
+          </w:p>
+        </w:tc>
+        <w:tc>
+          <w:tcPr>
+            <w:tcW w:w="4167" w:type="dxa"/>
+          </w:tcPr>
+          <w:p>
+            <w:pPr>
+              <w:cnfStyle w:val="000000000000" w:firstRow="0" w:lastRow="0" w:firstColumn="0" w:lastColumn="0" w:oddVBand="0" w:evenVBand="0" w:oddHBand="0" w:evenHBand="0" w:firstRowFirstColumn="0" w:firstRowLastColumn="0" w:lastRowFirstColumn="0" w:lastRowLastColumn="0"/>
+            </w:pPr>
+            <w:r>
+              <w:t>=Prestation!$B$134:$B$148</w:t>
+            </w:r>
+          </w:p>
+        </w:tc>
+        <w:tc>
+          <w:tcPr>
+            <w:tcW w:w="3014" w:type="dxa"/>
+          </w:tcPr>
+          <w:p>
+            <w:pPr>
+              <w:cnfStyle w:val="000000000000" w:firstRow="0" w:lastRow="0" w:firstColumn="0" w:lastColumn="0" w:oddVBand="0" w:evenVBand="0" w:oddHBand="0" w:evenHBand="0" w:firstRowFirstColumn="0" w:firstRowLastColumn="0" w:lastRowFirstColumn="0" w:lastRowLastColumn="0"/>
+            </w:pPr>
+            <w:r>
+              <w:t xml:space="preserve">Prestation colonne D ( Type) </w:t>
+            </w:r>
+          </w:p>
+          <w:p>
+            <w:pPr>
+              <w:cnfStyle w:val="000000000000" w:firstRow="0" w:lastRow="0" w:firstColumn="0" w:lastColumn="0" w:oddVBand="0" w:evenVBand="0" w:oddHBand="0" w:evenHBand="0" w:firstRowFirstColumn="0" w:firstRowLastColumn="0" w:lastRowFirstColumn="0" w:lastRowLastColumn="0"/>
+            </w:pPr>
+            <w:r>
+              <w:t>3 FCA</w:t>
+            </w:r>
+          </w:p>
+          <w:p>
+            <w:pPr>
+              <w:cnfStyle w:val="000000000000" w:firstRow="0" w:lastRow="0" w:firstColumn="0" w:lastColumn="0" w:oddVBand="0" w:evenVBand="0" w:oddHBand="0" w:evenHBand="0" w:firstRowFirstColumn="0" w:firstRowLastColumn="0" w:lastRowFirstColumn="0" w:lastRowLastColumn="0"/>
+            </w:pPr>
+            <w:r>
+              <w:t>4 - FCTA</w:t>
+            </w:r>
+          </w:p>
+        </w:tc>
+      </w:tr>
+      <w:tr>
+        <w:tc>
+          <w:tcPr>
+            <w:cnfStyle w:val="001000000000" w:firstRow="0" w:lastRow="0" w:firstColumn="1" w:lastColumn="0" w:oddVBand="0" w:evenVBand="0" w:oddHBand="0" w:evenHBand="0" w:firstRowFirstColumn="0" w:firstRowLastColumn="0" w:lastRowFirstColumn="0" w:lastRowLastColumn="0"/>
+            <w:tcW w:w="1838" w:type="dxa"/>
+          </w:tcPr>
+          <w:p>
+            <w:proofErr w:type="gramStart"/>
+            <w:r>
+              <w:t>colonne</w:t>
+            </w:r>
+            <w:proofErr w:type="gramEnd"/>
+            <w:r>
+              <w:t xml:space="preserve"> B</w:t>
+            </w:r>
+          </w:p>
+        </w:tc>
+        <w:tc>
+          <w:tcPr>
+            <w:tcW w:w="4167" w:type="dxa"/>
+          </w:tcPr>
+          <w:p>
+            <w:pPr>
+              <w:cnfStyle w:val="000000000000" w:firstRow="0" w:lastRow="0" w:firstColumn="0" w:lastColumn="0" w:oddVBand="0" w:evenVBand="0" w:oddHBand="0" w:evenHBand="0" w:firstRowFirstColumn="0" w:firstRowLastColumn="0" w:lastRowFirstColumn="0" w:lastRowLastColumn="0"/>
+            </w:pPr>
+            <w:r>
+              <w:t>=Prestation colonne C correspondante</w:t>
+            </w:r>
+          </w:p>
+        </w:tc>
+        <w:tc>
+          <w:tcPr>
+            <w:tcW w:w="3014" w:type="dxa"/>
+          </w:tcPr>
+          <w:p>
+            <w:pPr>
+              <w:cnfStyle w:val="000000000000" w:firstRow="0" w:lastRow="0" w:firstColumn="0" w:lastColumn="0" w:oddVBand="0" w:evenVBand="0" w:oddHBand="0" w:evenHBand="0" w:firstRowFirstColumn="0" w:firstRowLastColumn="0" w:lastRowFirstColumn="0" w:lastRowLastColumn="0"/>
+            </w:pPr>
+          </w:p>
+        </w:tc>
+      </w:tr>
+      <w:tr>
+        <w:tc>
+          <w:tcPr>
+            <w:cnfStyle w:val="001000000000" w:firstRow="0" w:lastRow="0" w:firstColumn="1" w:lastColumn="0" w:oddVBand="0" w:evenVBand="0" w:oddHBand="0" w:evenHBand="0" w:firstRowFirstColumn="0" w:firstRowLastColumn="0" w:lastRowFirstColumn="0" w:lastRowLastColumn="0"/>
+            <w:tcW w:w="1838" w:type="dxa"/>
+          </w:tcPr>
+          <w:p>
+            <w:proofErr w:type="gramStart"/>
+            <w:r>
+              <w:t>colonne</w:t>
+            </w:r>
+            <w:proofErr w:type="gramEnd"/>
+            <w:r>
+              <w:t xml:space="preserve"> C</w:t>
+            </w:r>
+          </w:p>
+        </w:tc>
+        <w:tc>
+          <w:tcPr>
+            <w:tcW w:w="4167" w:type="dxa"/>
+          </w:tcPr>
+          <w:p>
+            <w:pPr>
+              <w:cnfStyle w:val="000000000000" w:firstRow="0" w:lastRow="0" w:firstColumn="0" w:lastColumn="0" w:oddVBand="0" w:evenVBand="0" w:oddHBand="0" w:evenHBand="0" w:firstRowFirstColumn="0" w:firstRowLastColumn="0" w:lastRowFirstColumn="0" w:lastRowLastColumn="0"/>
+            </w:pPr>
+            <w:r>
+              <w:t>Saisie libre</w:t>
+            </w:r>
+          </w:p>
+        </w:tc>
+        <w:tc>
+          <w:tcPr>
+            <w:tcW w:w="3014" w:type="dxa"/>
+          </w:tcPr>
+          <w:p>
+            <w:pPr>
+              <w:cnfStyle w:val="000000000000" w:firstRow="0" w:lastRow="0" w:firstColumn="0" w:lastColumn="0" w:oddVBand="0" w:evenVBand="0" w:oddHBand="0" w:evenHBand="0" w:firstRowFirstColumn="0" w:firstRowLastColumn="0" w:lastRowFirstColumn="0" w:lastRowLastColumn="0"/>
+            </w:pPr>
+          </w:p>
+        </w:tc>
+      </w:tr>
+      <w:tr>
+        <w:tc>
+          <w:tcPr>
+            <w:cnfStyle w:val="001000000000" w:firstRow="0" w:lastRow="0" w:firstColumn="1" w:lastColumn="0" w:oddVBand="0" w:evenVBand="0" w:oddHBand="0" w:evenHBand="0" w:firstRowFirstColumn="0" w:firstRowLastColumn="0" w:lastRowFirstColumn="0" w:lastRowLastColumn="0"/>
+            <w:tcW w:w="1838" w:type="dxa"/>
+          </w:tcPr>
+          <w:p>
+            <w:proofErr w:type="gramStart"/>
+            <w:r>
+              <w:t>colonne</w:t>
+            </w:r>
+            <w:proofErr w:type="gramEnd"/>
+            <w:r>
+              <w:t xml:space="preserve"> D</w:t>
+            </w:r>
+          </w:p>
+        </w:tc>
+        <w:tc>
+          <w:tcPr>
+            <w:tcW w:w="4167" w:type="dxa"/>
+          </w:tcPr>
+          <w:p>
+            <w:pPr>
+              <w:cnfStyle w:val="000000000000" w:firstRow="0" w:lastRow="0" w:firstColumn="0" w:lastColumn="0" w:oddVBand="0" w:evenVBand="0" w:oddHBand="0" w:evenHBand="0" w:firstRowFirstColumn="0" w:firstRowLastColumn="0" w:lastRowFirstColumn="0" w:lastRowLastColumn="0"/>
+            </w:pPr>
+            <w:r>
+              <w:t>Non requis</w:t>
+            </w:r>
+          </w:p>
+        </w:tc>
+        <w:tc>
+          <w:tcPr>
+            <w:tcW w:w="3014" w:type="dxa"/>
+          </w:tcPr>
+          <w:p>
+            <w:pPr>
+              <w:cnfStyle w:val="000000000000" w:firstRow="0" w:lastRow="0" w:firstColumn="0" w:lastColumn="0" w:oddVBand="0" w:evenVBand="0" w:oddHBand="0" w:evenHBand="0" w:firstRowFirstColumn="0" w:firstRowLastColumn="0" w:lastRowFirstColumn="0" w:lastRowLastColumn="0"/>
+            </w:pPr>
+          </w:p>
+        </w:tc>
+      </w:tr>
+      <w:tr>
+        <w:tc>
+          <w:tcPr>
+            <w:cnfStyle w:val="001000000000" w:firstRow="0" w:lastRow="0" w:firstColumn="1" w:lastColumn="0" w:oddVBand="0" w:evenVBand="0" w:oddHBand="0" w:evenHBand="0" w:firstRowFirstColumn="0" w:firstRowLastColumn="0" w:lastRowFirstColumn="0" w:lastRowLastColumn="0"/>
+            <w:tcW w:w="1838" w:type="dxa"/>
+          </w:tcPr>
+          <w:p>
+            <w:proofErr w:type="gramStart"/>
+            <w:r>
+              <w:t>colonne</w:t>
+            </w:r>
+            <w:proofErr w:type="gramEnd"/>
+            <w:r>
+              <w:t xml:space="preserve"> E</w:t>
+            </w:r>
+          </w:p>
+        </w:tc>
+        <w:tc>
+          <w:tcPr>
+            <w:tcW w:w="4167" w:type="dxa"/>
+          </w:tcPr>
+          <w:p>
+            <w:pPr>
+              <w:cnfStyle w:val="000000000000" w:firstRow="0" w:lastRow="0" w:firstColumn="0" w:lastColumn="0" w:oddVBand="0" w:evenVBand="0" w:oddHBand="0" w:evenHBand="0" w:firstRowFirstColumn="0" w:firstRowLastColumn="0" w:lastRowFirstColumn="0" w:lastRowLastColumn="0"/>
+            </w:pPr>
+            <w:r>
+              <w:t>='Liste Projets simplifiée'!$C$3:$C$135</w:t>
+            </w:r>
+          </w:p>
+        </w:tc>
+        <w:tc>
+          <w:tcPr>
+            <w:tcW w:w="3014" w:type="dxa"/>
+          </w:tcPr>
+          <w:p>
+            <w:pPr>
+              <w:cnfStyle w:val="000000000000" w:firstRow="0" w:lastRow="0" w:firstColumn="0" w:lastColumn="0" w:oddVBand="0" w:evenVBand="0" w:oddHBand="0" w:evenHBand="0" w:firstRowFirstColumn="0" w:firstRowLastColumn="0" w:lastRowFirstColumn="0" w:lastRowLastColumn="0"/>
+            </w:pPr>
+            <w:r>
+              <w:t>Correspond à tous les programmes</w:t>
+            </w:r>
+          </w:p>
+          <w:p>
+            <w:pPr>
+              <w:cnfStyle w:val="000000000000" w:firstRow="0" w:lastRow="0" w:firstColumn="0" w:lastColumn="0" w:oddVBand="0" w:evenVBand="0" w:oddHBand="0" w:evenHBand="0" w:firstRowFirstColumn="0" w:firstRowLastColumn="0" w:lastRowFirstColumn="0" w:lastRowLastColumn="0"/>
+            </w:pPr>
+            <w:r>
+              <w:lastRenderedPageBreak/>
+              <w:t>Requis sur certaines lignes mais pas toutes</w:t>
+            </w:r>
+          </w:p>
+        </w:tc>
+      </w:tr>
+    </w:tbl>
+    <w:p/>
+    <w:p>
+      <w:r>
+        <w:t xml:space="preserve">Conclusions : il semblerait que les colonnes </w:t>
+      </w:r>
+      <w:r>
+        <w:t>types et activités de la feuille prestation n’entrent pas en jeu ; ainsi que la colonne type dans motif ou programme dans l’onglet « liste projets simplifiée ».</w:t>
+      </w:r>
+    </w:p>
+    <w:p>
+      <w:r>
+        <w:t xml:space="preserve">De ce fait, nous allons </w:t>
+      </w:r>
+      <w:r>
+        <w:t>rattacher</w:t>
+      </w:r>
+      <w:r>
+        <w:t xml:space="preserve"> les </w:t>
+      </w:r>
+      <w:r>
+        <w:t>prestations</w:t>
+      </w:r>
+      <w:r>
+        <w:t xml:space="preserve"> comme suit : </w:t>
+      </w:r>
+    </w:p>
+    <w:p/>
+    <w:tbl>
+      <w:tblPr>
+        <w:tblStyle w:val="Grilledutableau"/>
+        <w:tblW w:w="0" w:type="auto"/>
+        <w:tblLook w:val="04A0" w:firstRow="1" w:lastRow="0" w:firstColumn="1" w:lastColumn="0" w:noHBand="0" w:noVBand="1"/>
+      </w:tblPr>
+      <w:tblGrid>
+        <w:gridCol w:w="3006"/>
+        <w:gridCol w:w="3006"/>
+        <w:gridCol w:w="3007"/>
+      </w:tblGrid>
+      <w:tr>
+        <w:tc>
+          <w:tcPr>
+            <w:tcW w:w="3006" w:type="dxa"/>
+          </w:tcPr>
+          <w:p>
+            <w:r>
+              <w:t>Types</w:t>
+            </w:r>
+          </w:p>
+        </w:tc>
+        <w:tc>
+          <w:tcPr>
+            <w:tcW w:w="3006" w:type="dxa"/>
+          </w:tcPr>
+          <w:p>
+            <w:r>
+              <w:t>Activités</w:t>
+            </w:r>
+          </w:p>
+        </w:tc>
+        <w:tc>
+          <w:tcPr>
+            <w:tcW w:w="3007" w:type="dxa"/>
+          </w:tcPr>
+          <w:p>
+            <w:r>
+              <w:t>Prestations</w:t>
+            </w:r>
+          </w:p>
+        </w:tc>
+      </w:tr>
+      <w:tr>
+        <w:tc>
+          <w:tcPr>
+            <w:tcW w:w="3006" w:type="dxa"/>
+          </w:tcPr>
+          <w:p>
+            <w:r>
+              <w:t>1 Activité de production</w:t>
+            </w:r>
+          </w:p>
+        </w:tc>
+        <w:tc>
+          <w:tcPr>
+            <w:tcW w:w="3006" w:type="dxa"/>
+          </w:tcPr>
+          <w:p>
+            <w:r>
+              <w:t>Production</w:t>
+            </w:r>
+          </w:p>
+          <w:p>
+            <w:r>
+              <w:t>FCA</w:t>
+            </w:r>
+          </w:p>
+        </w:tc>
+        <w:tc>
+          <w:tcPr>
+            <w:tcW w:w="3007" w:type="dxa"/>
+          </w:tcPr>
+          <w:p>
+            <w:r>
+              <w:t>Prestations de 2 à 133</w:t>
+            </w:r>
+          </w:p>
+          <w:p>
+            <w:r>
+              <w:t>Prestations de 134 à 145</w:t>
+            </w:r>
+          </w:p>
+        </w:tc>
+      </w:tr>
+      <w:tr>
+        <w:tc>
+          <w:tcPr>
+            <w:tcW w:w="3006" w:type="dxa"/>
+          </w:tcPr>
+          <w:p>
+            <w:r>
+              <w:t>2 - Missions Nationales de Service Public</w:t>
+            </w:r>
+          </w:p>
+        </w:tc>
+        <w:tc>
+          <w:tcPr>
+            <w:tcW w:w="3006" w:type="dxa"/>
+          </w:tcPr>
+          <w:p>
+            <w:r>
+              <w:t>MNSP</w:t>
+            </w:r>
+          </w:p>
+        </w:tc>
+        <w:tc>
+          <w:tcPr>
+            <w:tcW w:w="3007" w:type="dxa"/>
+          </w:tcPr>
+          <w:p>
+            <w:r>
+              <w:t>MNSP de 2 à 244</w:t>
+            </w:r>
+          </w:p>
+        </w:tc>
+      </w:tr>
+      <w:tr>
+        <w:tc>
+          <w:tcPr>
+            <w:tcW w:w="3006" w:type="dxa"/>
+          </w:tcPr>
+          <w:p>
+            <w:r>
+              <w:t xml:space="preserve">3 </w:t>
+            </w:r>
+            <w:r>
+              <w:t>–</w:t>
+            </w:r>
+            <w:r>
+              <w:t xml:space="preserve"> Perfectionnement</w:t>
+            </w:r>
+          </w:p>
+        </w:tc>
+        <w:tc>
+          <w:tcPr>
+            <w:tcW w:w="3006" w:type="dxa"/>
+          </w:tcPr>
+          <w:p>
+            <w:r>
+              <w:t>Production</w:t>
+            </w:r>
+          </w:p>
+          <w:p>
+            <w:r>
+              <w:t>FCA</w:t>
+            </w:r>
+          </w:p>
+          <w:p>
+            <w:r>
+              <w:t>FCTA</w:t>
+            </w:r>
+          </w:p>
+          <w:p>
+            <w:proofErr w:type="spellStart"/>
+            <w:r>
+              <w:t>FCTASpe</w:t>
+            </w:r>
+            <w:proofErr w:type="spellEnd"/>
+          </w:p>
+          <w:p>
+            <w:r>
+              <w:t>MNSP</w:t>
+            </w:r>
+          </w:p>
+        </w:tc>
+        <w:tc>
+          <w:tcPr>
+            <w:tcW w:w="3007" w:type="dxa"/>
+          </w:tcPr>
+          <w:p>
+            <w:r>
+              <w:t>Prestations de 2 à 133</w:t>
+            </w:r>
+          </w:p>
+          <w:p>
+            <w:r>
+              <w:t>Prestations de 134 à 145</w:t>
+            </w:r>
+          </w:p>
+          <w:p>
+            <w:r>
+              <w:t>Prestations de 1</w:t>
+            </w:r>
+            <w:r>
+              <w:t>46</w:t>
+            </w:r>
+            <w:r>
+              <w:t xml:space="preserve"> à 14</w:t>
+            </w:r>
+            <w:r>
+              <w:t>7</w:t>
+            </w:r>
+          </w:p>
+          <w:p>
+            <w:r>
+              <w:t>Prestations de 148</w:t>
+            </w:r>
+          </w:p>
+          <w:p>
+            <w:r>
+              <w:t>Prestations de 14</w:t>
+            </w:r>
+            <w:r>
+              <w:t>9</w:t>
+            </w:r>
+            <w:r>
+              <w:t xml:space="preserve"> à 1</w:t>
+            </w:r>
+            <w:r>
+              <w:t>65</w:t>
+            </w:r>
+          </w:p>
+        </w:tc>
+      </w:tr>
+      <w:tr>
+        <w:tc>
+          <w:tcPr>
+            <w:tcW w:w="3006" w:type="dxa"/>
+          </w:tcPr>
+          <w:p>
+            <w:r>
+              <w:t>4 –</w:t>
+            </w:r>
+            <w:r>
+              <w:t xml:space="preserve"> Mandat</w:t>
+            </w:r>
+          </w:p>
+        </w:tc>
+        <w:tc>
+          <w:tcPr>
+            <w:tcW w:w="3006" w:type="dxa"/>
+          </w:tcPr>
+          <w:p>
+            <w:proofErr w:type="spellStart"/>
+            <w:r>
+              <w:t>FCTASpe</w:t>
+            </w:r>
+            <w:proofErr w:type="spellEnd"/>
+          </w:p>
+        </w:tc>
+        <w:tc>
+          <w:tcPr>
+            <w:tcW w:w="3007" w:type="dxa"/>
+          </w:tcPr>
+          <w:p>
+            <w:r>
+              <w:t>Prestations de 148</w:t>
+            </w:r>
+          </w:p>
+        </w:tc>
+      </w:tr>
+      <w:tr>
+        <w:tc>
+          <w:tcPr>
+            <w:tcW w:w="3006" w:type="dxa"/>
+          </w:tcPr>
+          <w:p>
+            <w:r>
+              <w:t>5 - Autres activités de support</w:t>
+            </w:r>
+          </w:p>
+        </w:tc>
+        <w:tc>
+          <w:tcPr>
+            <w:tcW w:w="3006" w:type="dxa"/>
+          </w:tcPr>
+          <w:p>
+            <w:r>
+              <w:t>FCA</w:t>
+            </w:r>
+          </w:p>
+          <w:p>
+            <w:r>
+              <w:t>FCTA</w:t>
+            </w:r>
+          </w:p>
+          <w:p>
+            <w:proofErr w:type="spellStart"/>
+            <w:r>
+              <w:t>FCTASpe</w:t>
+            </w:r>
+            <w:proofErr w:type="spellEnd"/>
+          </w:p>
+        </w:tc>
+        <w:tc>
+          <w:tcPr>
+            <w:tcW w:w="3007" w:type="dxa"/>
+          </w:tcPr>
+          <w:p>
+            <w:r>
+              <w:t>Prestations de 134 à 145</w:t>
+            </w:r>
+          </w:p>
+          <w:p>
+            <w:r>
+              <w:t>Prestations de 146 à 147</w:t>
+            </w:r>
+          </w:p>
+          <w:p>
+            <w:r>
+              <w:t>Prestations de 148</w:t>
+            </w:r>
+          </w:p>
+        </w:tc>
+      </w:tr>
+    </w:tbl>
+    <w:p/>
+    <w:p>
+      <w:r>
+        <w:t xml:space="preserve">Pour lever les ambiguïtés, la partie Prestation de 149 à 165 sera </w:t>
+      </w:r>
+      <w:proofErr w:type="gramStart"/>
+      <w:r>
+        <w:t>nommé</w:t>
+      </w:r>
+      <w:proofErr w:type="gramEnd"/>
+      <w:r>
+        <w:t xml:space="preserve"> Service Public (au lieu de MNSP) pour ne pas confondre avec les données extraites de l’onglet MNSP </w:t>
+      </w:r>
+    </w:p>
+    <w:p>
+      <w:pPr>
+        <w:pStyle w:val="Titre1"/>
+        <w:rPr>
+          <w:rFonts w:eastAsia="Ubuntu"/>
+        </w:rPr>
+      </w:pPr>
+      <w:bookmarkStart w:id="24" w:name="_Toc124435787"/>
+      <w:bookmarkStart w:id="25" w:name="_Toc126236123"/>
       <w:bookmarkEnd w:id="24"/>
-    </w:p>
-    <w:p>
-      <w:r>
-        <w:rPr>
-          <w:highlight w:val="cyan"/>
-        </w:rPr>
-        <w:t>[Etablir les relations</w:t>
-      </w:r>
-      <w:r>
-        <w:t>]</w:t>
-      </w:r>
-    </w:p>
-    <w:p/>
-    <w:p>
-      <w:pPr>
-        <w:pStyle w:val="Titre1"/>
-        <w:rPr>
-          <w:rFonts w:eastAsia="Ubuntu"/>
-        </w:rPr>
-      </w:pPr>
-      <w:bookmarkStart w:id="25" w:name="_Toc124435787"/>
-      <w:bookmarkStart w:id="26" w:name="_Toc126236123"/>
-      <w:bookmarkEnd w:id="25"/>
       <w:r>
         <w:rPr>
           <w:rFonts w:eastAsia="Ubuntu"/>
@@ -6404,29 +8216,29 @@
         </w:rPr>
         <w:t>Specifications techniques</w:t>
       </w:r>
+      <w:bookmarkEnd w:id="25"/>
+    </w:p>
+    <w:p>
+      <w:pPr>
+        <w:pStyle w:val="Titre2"/>
+      </w:pPr>
+      <w:bookmarkStart w:id="26" w:name="_Toc126236124"/>
+      <w:r>
+        <w:t>Contraintes techniques</w:t>
+      </w:r>
       <w:bookmarkEnd w:id="26"/>
     </w:p>
     <w:p>
       <w:pPr>
-        <w:pStyle w:val="Titre2"/>
-      </w:pPr>
-      <w:bookmarkStart w:id="27" w:name="_Toc126236124"/>
-      <w:r>
-        <w:t>Contraintes techniques</w:t>
-      </w:r>
+        <w:pStyle w:val="Titre3"/>
+      </w:pPr>
+      <w:bookmarkStart w:id="27" w:name="_Matériel_et_logiciels"/>
+      <w:bookmarkStart w:id="28" w:name="_Toc126236125"/>
       <w:bookmarkEnd w:id="27"/>
-    </w:p>
-    <w:p>
-      <w:pPr>
-        <w:pStyle w:val="Titre3"/>
-      </w:pPr>
-      <w:bookmarkStart w:id="28" w:name="_Matériel_et_logiciels"/>
-      <w:bookmarkStart w:id="29" w:name="_Toc126236125"/>
+      <w:r>
+        <w:t>Matériel et logiciels</w:t>
+      </w:r>
       <w:bookmarkEnd w:id="28"/>
-      <w:r>
-        <w:t>Matériel et logiciels</w:t>
-      </w:r>
-      <w:bookmarkEnd w:id="29"/>
     </w:p>
     <w:p>
       <w:pPr>
@@ -6553,12 +8365,7 @@
         <w:t xml:space="preserve"> </w:t>
       </w:r>
       <w:r>
-        <w:t>Le développement sera réalisé en PHP Natif sur un serveur apache</w:t>
-      </w:r>
-      <w:bookmarkStart w:id="30" w:name="_GoBack"/>
-      <w:bookmarkEnd w:id="30"/>
-      <w:r>
-        <w:t xml:space="preserve">, une base de données </w:t>
+        <w:t xml:space="preserve">Le développement sera réalisé en PHP Natif sur un serveur apache, une base de données </w:t>
       </w:r>
       <w:r>
         <w:t>MySQL</w:t>
@@ -6580,13 +8387,13 @@
           <w:u w:val="single"/>
         </w:rPr>
       </w:pPr>
-      <w:bookmarkStart w:id="31" w:name="_La_sécurité"/>
-      <w:bookmarkStart w:id="32" w:name="_Toc126236126"/>
-      <w:bookmarkEnd w:id="31"/>
+      <w:bookmarkStart w:id="29" w:name="_La_sécurité"/>
+      <w:bookmarkStart w:id="30" w:name="_Toc126236126"/>
+      <w:bookmarkEnd w:id="29"/>
       <w:r>
         <w:t>La sécurité</w:t>
       </w:r>
-      <w:bookmarkEnd w:id="32"/>
+      <w:bookmarkEnd w:id="30"/>
     </w:p>
     <w:p>
       <w:pPr>
@@ -6663,11 +8470,11 @@
           <w:rFonts w:ascii="Ubuntu" w:eastAsia="Ubuntu" w:hAnsi="Ubuntu" w:cs="Ubuntu"/>
         </w:rPr>
       </w:pPr>
-      <w:bookmarkStart w:id="33" w:name="_Toc126236127"/>
+      <w:bookmarkStart w:id="31" w:name="_Toc126236127"/>
       <w:r>
         <w:t>Performance</w:t>
       </w:r>
-      <w:bookmarkEnd w:id="33"/>
+      <w:bookmarkEnd w:id="31"/>
     </w:p>
     <w:p>
       <w:pPr>
@@ -6718,7 +8525,7 @@
 </file>
 
 <file path=word/endnotes.xml><?xml version="1.0" encoding="utf-8"?>
-<w:endnotes xmlns:wpc="http://schemas.microsoft.com/office/word/2010/wordprocessingCanvas" xmlns:cx="http://schemas.microsoft.com/office/drawing/2014/chartex" xmlns:cx1="http://schemas.microsoft.com/office/drawing/2015/9/8/chartex" xmlns:mc="http://schemas.openxmlformats.org/markup-compatibility/2006" xmlns:o="urn:schemas-microsoft-com:office:office" xmlns:r="http://schemas.openxmlformats.org/officeDocument/2006/relationships" xmlns:m="http://schemas.openxmlformats.org/officeDocument/2006/math" xmlns:v="urn:schemas-microsoft-com:vml" xmlns:wp14="http://schemas.microsoft.com/office/word/2010/wordprocessingDrawing" xmlns:wp="http://schemas.openxmlformats.org/drawingml/2006/wordprocessingDrawing" xmlns:w10="urn:schemas-microsoft-com:office:word" xmlns:w="http://schemas.openxmlformats.org/wordprocessingml/2006/main" xmlns:w14="http://schemas.microsoft.com/office/word/2010/wordml" xmlns:w15="http://schemas.microsoft.com/office/word/2012/wordml" xmlns:w16se="http://schemas.microsoft.com/office/word/2015/wordml/symex" xmlns:wpg="http://schemas.microsoft.com/office/word/2010/wordprocessingGroup" xmlns:wpi="http://schemas.microsoft.com/office/word/2010/wordprocessingInk" xmlns:wne="http://schemas.microsoft.com/office/word/2006/wordml" xmlns:wps="http://schemas.microsoft.com/office/word/2010/wordprocessingShape" mc:Ignorable="w14 w15 w16se wp14">
+<w:endnotes xmlns:wpc="http://schemas.microsoft.com/office/word/2010/wordprocessingCanvas" xmlns:cx="http://schemas.microsoft.com/office/drawing/2014/chartex" xmlns:cx1="http://schemas.microsoft.com/office/drawing/2015/9/8/chartex" xmlns:cx2="http://schemas.microsoft.com/office/drawing/2015/10/21/chartex" xmlns:cx3="http://schemas.microsoft.com/office/drawing/2016/5/9/chartex" xmlns:cx4="http://schemas.microsoft.com/office/drawing/2016/5/10/chartex" xmlns:cx5="http://schemas.microsoft.com/office/drawing/2016/5/11/chartex" xmlns:cx6="http://schemas.microsoft.com/office/drawing/2016/5/12/chartex" xmlns:cx7="http://schemas.microsoft.com/office/drawing/2016/5/13/chartex" xmlns:cx8="http://schemas.microsoft.com/office/drawing/2016/5/14/chartex" xmlns:mc="http://schemas.openxmlformats.org/markup-compatibility/2006" xmlns:aink="http://schemas.microsoft.com/office/drawing/2016/ink" xmlns:am3d="http://schemas.microsoft.com/office/drawing/2017/model3d" xmlns:o="urn:schemas-microsoft-com:office:office" xmlns:r="http://schemas.openxmlformats.org/officeDocument/2006/relationships" xmlns:m="http://schemas.openxmlformats.org/officeDocument/2006/math" xmlns:v="urn:schemas-microsoft-com:vml" xmlns:wp14="http://schemas.microsoft.com/office/word/2010/wordprocessingDrawing" xmlns:wp="http://schemas.openxmlformats.org/drawingml/2006/wordprocessingDrawing" xmlns:w10="urn:schemas-microsoft-com:office:word" xmlns:w="http://schemas.openxmlformats.org/wordprocessingml/2006/main" xmlns:w14="http://schemas.microsoft.com/office/word/2010/wordml" xmlns:w15="http://schemas.microsoft.com/office/word/2012/wordml" xmlns:w16cex="http://schemas.microsoft.com/office/word/2018/wordml/cex" xmlns:w16cid="http://schemas.microsoft.com/office/word/2016/wordml/cid" xmlns:w16="http://schemas.microsoft.com/office/word/2018/wordml" xmlns:w16sdtdh="http://schemas.microsoft.com/office/word/2020/wordml/sdtdatahash" xmlns:w16se="http://schemas.microsoft.com/office/word/2015/wordml/symex" xmlns:wpg="http://schemas.microsoft.com/office/word/2010/wordprocessingGroup" xmlns:wpi="http://schemas.microsoft.com/office/word/2010/wordprocessingInk" xmlns:wne="http://schemas.microsoft.com/office/word/2006/wordml" xmlns:wps="http://schemas.microsoft.com/office/word/2010/wordprocessingShape" mc:Ignorable="w14 w15 w16se w16cid w16 w16cex w16sdtdh wp14">
   <w:endnote w:type="separator" w:id="-1">
     <w:p>
       <w:pPr>
@@ -6743,7 +8550,7 @@
 </file>
 
 <file path=word/footer1.xml><?xml version="1.0" encoding="utf-8"?>
-<w:ftr xmlns:wpc="http://schemas.microsoft.com/office/word/2010/wordprocessingCanvas" xmlns:cx="http://schemas.microsoft.com/office/drawing/2014/chartex" xmlns:cx1="http://schemas.microsoft.com/office/drawing/2015/9/8/chartex" xmlns:mc="http://schemas.openxmlformats.org/markup-compatibility/2006" xmlns:o="urn:schemas-microsoft-com:office:office" xmlns:r="http://schemas.openxmlformats.org/officeDocument/2006/relationships" xmlns:m="http://schemas.openxmlformats.org/officeDocument/2006/math" xmlns:v="urn:schemas-microsoft-com:vml" xmlns:wp14="http://schemas.microsoft.com/office/word/2010/wordprocessingDrawing" xmlns:wp="http://schemas.openxmlformats.org/drawingml/2006/wordprocessingDrawing" xmlns:w10="urn:schemas-microsoft-com:office:word" xmlns:w="http://schemas.openxmlformats.org/wordprocessingml/2006/main" xmlns:w14="http://schemas.microsoft.com/office/word/2010/wordml" xmlns:w15="http://schemas.microsoft.com/office/word/2012/wordml" xmlns:w16se="http://schemas.microsoft.com/office/word/2015/wordml/symex" xmlns:wpg="http://schemas.microsoft.com/office/word/2010/wordprocessingGroup" xmlns:wpi="http://schemas.microsoft.com/office/word/2010/wordprocessingInk" xmlns:wne="http://schemas.microsoft.com/office/word/2006/wordml" xmlns:wps="http://schemas.microsoft.com/office/word/2010/wordprocessingShape" mc:Ignorable="w14 w15 w16se wp14">
+<w:ftr xmlns:wpc="http://schemas.microsoft.com/office/word/2010/wordprocessingCanvas" xmlns:cx="http://schemas.microsoft.com/office/drawing/2014/chartex" xmlns:cx1="http://schemas.microsoft.com/office/drawing/2015/9/8/chartex" xmlns:cx2="http://schemas.microsoft.com/office/drawing/2015/10/21/chartex" xmlns:cx3="http://schemas.microsoft.com/office/drawing/2016/5/9/chartex" xmlns:cx4="http://schemas.microsoft.com/office/drawing/2016/5/10/chartex" xmlns:cx5="http://schemas.microsoft.com/office/drawing/2016/5/11/chartex" xmlns:cx6="http://schemas.microsoft.com/office/drawing/2016/5/12/chartex" xmlns:cx7="http://schemas.microsoft.com/office/drawing/2016/5/13/chartex" xmlns:cx8="http://schemas.microsoft.com/office/drawing/2016/5/14/chartex" xmlns:mc="http://schemas.openxmlformats.org/markup-compatibility/2006" xmlns:aink="http://schemas.microsoft.com/office/drawing/2016/ink" xmlns:am3d="http://schemas.microsoft.com/office/drawing/2017/model3d" xmlns:o="urn:schemas-microsoft-com:office:office" xmlns:r="http://schemas.openxmlformats.org/officeDocument/2006/relationships" xmlns:m="http://schemas.openxmlformats.org/officeDocument/2006/math" xmlns:v="urn:schemas-microsoft-com:vml" xmlns:wp14="http://schemas.microsoft.com/office/word/2010/wordprocessingDrawing" xmlns:wp="http://schemas.openxmlformats.org/drawingml/2006/wordprocessingDrawing" xmlns:w10="urn:schemas-microsoft-com:office:word" xmlns:w="http://schemas.openxmlformats.org/wordprocessingml/2006/main" xmlns:w14="http://schemas.microsoft.com/office/word/2010/wordml" xmlns:w15="http://schemas.microsoft.com/office/word/2012/wordml" xmlns:w16cex="http://schemas.microsoft.com/office/word/2018/wordml/cex" xmlns:w16cid="http://schemas.microsoft.com/office/word/2016/wordml/cid" xmlns:w16="http://schemas.microsoft.com/office/word/2018/wordml" xmlns:w16sdtdh="http://schemas.microsoft.com/office/word/2020/wordml/sdtdatahash" xmlns:w16se="http://schemas.microsoft.com/office/word/2015/wordml/symex" xmlns:wpg="http://schemas.microsoft.com/office/word/2010/wordprocessingGroup" xmlns:wpi="http://schemas.microsoft.com/office/word/2010/wordprocessingInk" xmlns:wne="http://schemas.microsoft.com/office/word/2006/wordml" xmlns:wps="http://schemas.microsoft.com/office/word/2010/wordprocessingShape" mc:Ignorable="w14 w15 w16se w16cid w16 w16cex w16sdtdh wp14">
   <w:p>
     <w:pPr>
       <w:pStyle w:val="Pieddepage"/>
@@ -6807,7 +8614,7 @@
 </file>
 
 <file path=word/footnotes.xml><?xml version="1.0" encoding="utf-8"?>
-<w:footnotes xmlns:wpc="http://schemas.microsoft.com/office/word/2010/wordprocessingCanvas" xmlns:cx="http://schemas.microsoft.com/office/drawing/2014/chartex" xmlns:cx1="http://schemas.microsoft.com/office/drawing/2015/9/8/chartex" xmlns:mc="http://schemas.openxmlformats.org/markup-compatibility/2006" xmlns:o="urn:schemas-microsoft-com:office:office" xmlns:r="http://schemas.openxmlformats.org/officeDocument/2006/relationships" xmlns:m="http://schemas.openxmlformats.org/officeDocument/2006/math" xmlns:v="urn:schemas-microsoft-com:vml" xmlns:wp14="http://schemas.microsoft.com/office/word/2010/wordprocessingDrawing" xmlns:wp="http://schemas.openxmlformats.org/drawingml/2006/wordprocessingDrawing" xmlns:w10="urn:schemas-microsoft-com:office:word" xmlns:w="http://schemas.openxmlformats.org/wordprocessingml/2006/main" xmlns:w14="http://schemas.microsoft.com/office/word/2010/wordml" xmlns:w15="http://schemas.microsoft.com/office/word/2012/wordml" xmlns:w16se="http://schemas.microsoft.com/office/word/2015/wordml/symex" xmlns:wpg="http://schemas.microsoft.com/office/word/2010/wordprocessingGroup" xmlns:wpi="http://schemas.microsoft.com/office/word/2010/wordprocessingInk" xmlns:wne="http://schemas.microsoft.com/office/word/2006/wordml" xmlns:wps="http://schemas.microsoft.com/office/word/2010/wordprocessingShape" mc:Ignorable="w14 w15 w16se wp14">
+<w:footnotes xmlns:wpc="http://schemas.microsoft.com/office/word/2010/wordprocessingCanvas" xmlns:cx="http://schemas.microsoft.com/office/drawing/2014/chartex" xmlns:cx1="http://schemas.microsoft.com/office/drawing/2015/9/8/chartex" xmlns:cx2="http://schemas.microsoft.com/office/drawing/2015/10/21/chartex" xmlns:cx3="http://schemas.microsoft.com/office/drawing/2016/5/9/chartex" xmlns:cx4="http://schemas.microsoft.com/office/drawing/2016/5/10/chartex" xmlns:cx5="http://schemas.microsoft.com/office/drawing/2016/5/11/chartex" xmlns:cx6="http://schemas.microsoft.com/office/drawing/2016/5/12/chartex" xmlns:cx7="http://schemas.microsoft.com/office/drawing/2016/5/13/chartex" xmlns:cx8="http://schemas.microsoft.com/office/drawing/2016/5/14/chartex" xmlns:mc="http://schemas.openxmlformats.org/markup-compatibility/2006" xmlns:aink="http://schemas.microsoft.com/office/drawing/2016/ink" xmlns:am3d="http://schemas.microsoft.com/office/drawing/2017/model3d" xmlns:o="urn:schemas-microsoft-com:office:office" xmlns:r="http://schemas.openxmlformats.org/officeDocument/2006/relationships" xmlns:m="http://schemas.openxmlformats.org/officeDocument/2006/math" xmlns:v="urn:schemas-microsoft-com:vml" xmlns:wp14="http://schemas.microsoft.com/office/word/2010/wordprocessingDrawing" xmlns:wp="http://schemas.openxmlformats.org/drawingml/2006/wordprocessingDrawing" xmlns:w10="urn:schemas-microsoft-com:office:word" xmlns:w="http://schemas.openxmlformats.org/wordprocessingml/2006/main" xmlns:w14="http://schemas.microsoft.com/office/word/2010/wordml" xmlns:w15="http://schemas.microsoft.com/office/word/2012/wordml" xmlns:w16cex="http://schemas.microsoft.com/office/word/2018/wordml/cex" xmlns:w16cid="http://schemas.microsoft.com/office/word/2016/wordml/cid" xmlns:w16="http://schemas.microsoft.com/office/word/2018/wordml" xmlns:w16sdtdh="http://schemas.microsoft.com/office/word/2020/wordml/sdtdatahash" xmlns:w16se="http://schemas.microsoft.com/office/word/2015/wordml/symex" xmlns:wpg="http://schemas.microsoft.com/office/word/2010/wordprocessingGroup" xmlns:wpi="http://schemas.microsoft.com/office/word/2010/wordprocessingInk" xmlns:wne="http://schemas.microsoft.com/office/word/2006/wordml" xmlns:wps="http://schemas.microsoft.com/office/word/2010/wordprocessingShape" mc:Ignorable="w14 w15 w16se w16cid w16 w16cex w16sdtdh wp14">
   <w:footnote w:type="separator" w:id="-1">
     <w:p>
       <w:pPr>
@@ -6832,7 +8639,7 @@
 </file>
 
 <file path=word/numbering.xml><?xml version="1.0" encoding="utf-8"?>
-<w:numbering xmlns:wpc="http://schemas.microsoft.com/office/word/2010/wordprocessingCanvas" xmlns:cx="http://schemas.microsoft.com/office/drawing/2014/chartex" xmlns:cx1="http://schemas.microsoft.com/office/drawing/2015/9/8/chartex" xmlns:mc="http://schemas.openxmlformats.org/markup-compatibility/2006" xmlns:o="urn:schemas-microsoft-com:office:office" xmlns:r="http://schemas.openxmlformats.org/officeDocument/2006/relationships" xmlns:m="http://schemas.openxmlformats.org/officeDocument/2006/math" xmlns:v="urn:schemas-microsoft-com:vml" xmlns:wp14="http://schemas.microsoft.com/office/word/2010/wordprocessingDrawing" xmlns:wp="http://schemas.openxmlformats.org/drawingml/2006/wordprocessingDrawing" xmlns:w10="urn:schemas-microsoft-com:office:word" xmlns:w="http://schemas.openxmlformats.org/wordprocessingml/2006/main" xmlns:w14="http://schemas.microsoft.com/office/word/2010/wordml" xmlns:w15="http://schemas.microsoft.com/office/word/2012/wordml" xmlns:w16se="http://schemas.microsoft.com/office/word/2015/wordml/symex" xmlns:wpg="http://schemas.microsoft.com/office/word/2010/wordprocessingGroup" xmlns:wpi="http://schemas.microsoft.com/office/word/2010/wordprocessingInk" xmlns:wne="http://schemas.microsoft.com/office/word/2006/wordml" xmlns:wps="http://schemas.microsoft.com/office/word/2010/wordprocessingShape" mc:Ignorable="w14 w15 w16se wp14">
+<w:numbering xmlns:wpc="http://schemas.microsoft.com/office/word/2010/wordprocessingCanvas" xmlns:cx="http://schemas.microsoft.com/office/drawing/2014/chartex" xmlns:cx1="http://schemas.microsoft.com/office/drawing/2015/9/8/chartex" xmlns:cx2="http://schemas.microsoft.com/office/drawing/2015/10/21/chartex" xmlns:cx3="http://schemas.microsoft.com/office/drawing/2016/5/9/chartex" xmlns:cx4="http://schemas.microsoft.com/office/drawing/2016/5/10/chartex" xmlns:cx5="http://schemas.microsoft.com/office/drawing/2016/5/11/chartex" xmlns:cx6="http://schemas.microsoft.com/office/drawing/2016/5/12/chartex" xmlns:cx7="http://schemas.microsoft.com/office/drawing/2016/5/13/chartex" xmlns:cx8="http://schemas.microsoft.com/office/drawing/2016/5/14/chartex" xmlns:mc="http://schemas.openxmlformats.org/markup-compatibility/2006" xmlns:aink="http://schemas.microsoft.com/office/drawing/2016/ink" xmlns:am3d="http://schemas.microsoft.com/office/drawing/2017/model3d" xmlns:o="urn:schemas-microsoft-com:office:office" xmlns:r="http://schemas.openxmlformats.org/officeDocument/2006/relationships" xmlns:m="http://schemas.openxmlformats.org/officeDocument/2006/math" xmlns:v="urn:schemas-microsoft-com:vml" xmlns:wp14="http://schemas.microsoft.com/office/word/2010/wordprocessingDrawing" xmlns:wp="http://schemas.openxmlformats.org/drawingml/2006/wordprocessingDrawing" xmlns:w10="urn:schemas-microsoft-com:office:word" xmlns:w="http://schemas.openxmlformats.org/wordprocessingml/2006/main" xmlns:w14="http://schemas.microsoft.com/office/word/2010/wordml" xmlns:w15="http://schemas.microsoft.com/office/word/2012/wordml" xmlns:w16cex="http://schemas.microsoft.com/office/word/2018/wordml/cex" xmlns:w16cid="http://schemas.microsoft.com/office/word/2016/wordml/cid" xmlns:w16="http://schemas.microsoft.com/office/word/2018/wordml" xmlns:w16sdtdh="http://schemas.microsoft.com/office/word/2020/wordml/sdtdatahash" xmlns:w16se="http://schemas.microsoft.com/office/word/2015/wordml/symex" xmlns:wpg="http://schemas.microsoft.com/office/word/2010/wordprocessingGroup" xmlns:wpi="http://schemas.microsoft.com/office/word/2010/wordprocessingInk" xmlns:wne="http://schemas.microsoft.com/office/word/2006/wordml" xmlns:wps="http://schemas.microsoft.com/office/word/2010/wordprocessingShape" mc:Ignorable="w14 w15 w16se w16cid w16 w16cex w16sdtdh wp14">
   <w:abstractNum w:abstractNumId="0" w15:restartNumberingAfterBreak="0">
     <w:nsid w:val="086651A3"/>
     <w:multiLevelType w:val="multilevel"/>
@@ -8545,7 +10352,7 @@
 </file>
 
 <file path=word/styles.xml><?xml version="1.0" encoding="utf-8"?>
-<w:styles xmlns:mc="http://schemas.openxmlformats.org/markup-compatibility/2006" xmlns:r="http://schemas.openxmlformats.org/officeDocument/2006/relationships" xmlns:w="http://schemas.openxmlformats.org/wordprocessingml/2006/main" xmlns:w14="http://schemas.microsoft.com/office/word/2010/wordml" xmlns:w15="http://schemas.microsoft.com/office/word/2012/wordml" xmlns:w16se="http://schemas.microsoft.com/office/word/2015/wordml/symex" mc:Ignorable="w14 w15 w16se">
+<w:styles xmlns:mc="http://schemas.openxmlformats.org/markup-compatibility/2006" xmlns:r="http://schemas.openxmlformats.org/officeDocument/2006/relationships" xmlns:w="http://schemas.openxmlformats.org/wordprocessingml/2006/main" xmlns:w14="http://schemas.microsoft.com/office/word/2010/wordml" xmlns:w15="http://schemas.microsoft.com/office/word/2012/wordml" xmlns:w16cex="http://schemas.microsoft.com/office/word/2018/wordml/cex" xmlns:w16cid="http://schemas.microsoft.com/office/word/2016/wordml/cid" xmlns:w16="http://schemas.microsoft.com/office/word/2018/wordml" xmlns:w16sdtdh="http://schemas.microsoft.com/office/word/2020/wordml/sdtdatahash" xmlns:w16se="http://schemas.microsoft.com/office/word/2015/wordml/symex" mc:Ignorable="w14 w15 w16se w16cid w16 w16cex w16sdtdh">
   <w:docDefaults>
     <w:rPrDefault>
       <w:rPr>
@@ -8561,7 +10368,7 @@
       </w:pPr>
     </w:pPrDefault>
   </w:docDefaults>
-  <w:latentStyles w:defLockedState="0" w:defUIPriority="99" w:defSemiHidden="0" w:defUnhideWhenUsed="0" w:defQFormat="0" w:count="371">
+  <w:latentStyles w:defLockedState="0" w:defUIPriority="99" w:defSemiHidden="0" w:defUnhideWhenUsed="0" w:defQFormat="0" w:count="376">
     <w:lsdException w:name="Normal" w:uiPriority="0" w:qFormat="1"/>
     <w:lsdException w:name="heading 1" w:uiPriority="9" w:qFormat="1"/>
     <w:lsdException w:name="heading 2" w:semiHidden="1" w:uiPriority="9" w:unhideWhenUsed="1" w:qFormat="1"/>
@@ -8933,6 +10740,11 @@
     <w:lsdException w:name="List Table 5 Dark Accent 6" w:uiPriority="50"/>
     <w:lsdException w:name="List Table 6 Colorful Accent 6" w:uiPriority="51"/>
     <w:lsdException w:name="List Table 7 Colorful Accent 6" w:uiPriority="52"/>
+    <w:lsdException w:name="Mention" w:semiHidden="1" w:unhideWhenUsed="1"/>
+    <w:lsdException w:name="Smart Hyperlink" w:semiHidden="1" w:unhideWhenUsed="1"/>
+    <w:lsdException w:name="Hashtag" w:semiHidden="1" w:unhideWhenUsed="1"/>
+    <w:lsdException w:name="Unresolved Mention" w:semiHidden="1" w:unhideWhenUsed="1"/>
+    <w:lsdException w:name="Smart Link" w:semiHidden="1" w:unhideWhenUsed="1"/>
   </w:latentStyles>
   <w:style w:type="paragraph" w:default="1" w:styleId="Normal">
     <w:name w:val="Normal"/>
@@ -9616,7 +11428,7 @@
       <w:szCs w:val="32"/>
     </w:rPr>
   </w:style>
-  <w:style w:type="character" w:styleId="Emphaseple">
+  <w:style w:type="character" w:styleId="Accentuationlgre">
     <w:name w:val="Subtle Emphasis"/>
     <w:basedOn w:val="Policepardfaut"/>
     <w:uiPriority w:val="19"/>
@@ -9628,7 +11440,7 @@
       <w:color w:val="595959" w:themeColor="text1" w:themeTint="A6"/>
     </w:rPr>
   </w:style>
-  <w:style w:type="character" w:styleId="Emphaseintense">
+  <w:style w:type="character" w:styleId="Accentuationintense">
     <w:name w:val="Intense Emphasis"/>
     <w:basedOn w:val="Policepardfaut"/>
     <w:uiPriority w:val="21"/>
@@ -9641,7 +11453,7 @@
       <w:iCs/>
     </w:rPr>
   </w:style>
-  <w:style w:type="character" w:styleId="Rfrenceple">
+  <w:style w:type="character" w:styleId="Rfrencelgre">
     <w:name w:val="Subtle Reference"/>
     <w:basedOn w:val="Policepardfaut"/>
     <w:uiPriority w:val="31"/>
@@ -9818,8 +11630,8 @@
       <w:spacing w:after="0" w:line="240" w:lineRule="auto"/>
     </w:pPr>
   </w:style>
-  <w:style w:type="character" w:customStyle="1" w:styleId="UnresolvedMention">
-    <w:name w:val="Unresolved Mention"/>
+  <w:style w:type="character" w:customStyle="1" w:styleId="Mentionnonrsolue1">
+    <w:name w:val="Mention non résolue1"/>
     <w:basedOn w:val="Policepardfaut"/>
     <w:uiPriority w:val="99"/>
     <w:semiHidden/>
@@ -9945,11 +11757,87 @@
       <w:szCs w:val="20"/>
     </w:rPr>
   </w:style>
+  <w:style w:type="table" w:styleId="Grilledutableau">
+    <w:name w:val="Table Grid"/>
+    <w:basedOn w:val="TableauNormal"/>
+    <w:uiPriority w:val="39"/>
+    <w:rsid w:val="00E33465"/>
+    <w:pPr>
+      <w:spacing w:after="0" w:line="240" w:lineRule="auto"/>
+    </w:pPr>
+    <w:tblPr>
+      <w:tblBorders>
+        <w:top w:val="single" w:sz="4" w:space="0" w:color="auto"/>
+        <w:left w:val="single" w:sz="4" w:space="0" w:color="auto"/>
+        <w:bottom w:val="single" w:sz="4" w:space="0" w:color="auto"/>
+        <w:right w:val="single" w:sz="4" w:space="0" w:color="auto"/>
+        <w:insideH w:val="single" w:sz="4" w:space="0" w:color="auto"/>
+        <w:insideV w:val="single" w:sz="4" w:space="0" w:color="auto"/>
+      </w:tblBorders>
+    </w:tblPr>
+  </w:style>
+  <w:style w:type="table" w:styleId="TableauGrille1Clair-Accentuation1">
+    <w:name w:val="Grid Table 1 Light Accent 1"/>
+    <w:basedOn w:val="TableauNormal"/>
+    <w:uiPriority w:val="46"/>
+    <w:rsid w:val="00E33465"/>
+    <w:pPr>
+      <w:spacing w:after="0" w:line="240" w:lineRule="auto"/>
+    </w:pPr>
+    <w:tblPr>
+      <w:tblStyleRowBandSize w:val="1"/>
+      <w:tblStyleColBandSize w:val="1"/>
+      <w:tblBorders>
+        <w:top w:val="single" w:sz="4" w:space="0" w:color="B8CCE4" w:themeColor="accent1" w:themeTint="66"/>
+        <w:left w:val="single" w:sz="4" w:space="0" w:color="B8CCE4" w:themeColor="accent1" w:themeTint="66"/>
+        <w:bottom w:val="single" w:sz="4" w:space="0" w:color="B8CCE4" w:themeColor="accent1" w:themeTint="66"/>
+        <w:right w:val="single" w:sz="4" w:space="0" w:color="B8CCE4" w:themeColor="accent1" w:themeTint="66"/>
+        <w:insideH w:val="single" w:sz="4" w:space="0" w:color="B8CCE4" w:themeColor="accent1" w:themeTint="66"/>
+        <w:insideV w:val="single" w:sz="4" w:space="0" w:color="B8CCE4" w:themeColor="accent1" w:themeTint="66"/>
+      </w:tblBorders>
+    </w:tblPr>
+    <w:tblStylePr w:type="firstRow">
+      <w:rPr>
+        <w:b/>
+        <w:bCs/>
+      </w:rPr>
+      <w:tblPr/>
+      <w:tcPr>
+        <w:tcBorders>
+          <w:bottom w:val="single" w:sz="12" w:space="0" w:color="95B3D7" w:themeColor="accent1" w:themeTint="99"/>
+        </w:tcBorders>
+      </w:tcPr>
+    </w:tblStylePr>
+    <w:tblStylePr w:type="lastRow">
+      <w:rPr>
+        <w:b/>
+        <w:bCs/>
+      </w:rPr>
+      <w:tblPr/>
+      <w:tcPr>
+        <w:tcBorders>
+          <w:top w:val="double" w:sz="2" w:space="0" w:color="95B3D7" w:themeColor="accent1" w:themeTint="99"/>
+        </w:tcBorders>
+      </w:tcPr>
+    </w:tblStylePr>
+    <w:tblStylePr w:type="firstCol">
+      <w:rPr>
+        <w:b/>
+        <w:bCs/>
+      </w:rPr>
+    </w:tblStylePr>
+    <w:tblStylePr w:type="lastCol">
+      <w:rPr>
+        <w:b/>
+        <w:bCs/>
+      </w:rPr>
+    </w:tblStylePr>
+  </w:style>
 </w:styles>
 </file>
 
 <file path=word/glossary/document.xml><?xml version="1.0" encoding="utf-8"?>
-<w:glossaryDocument xmlns:wpc="http://schemas.microsoft.com/office/word/2010/wordprocessingCanvas" xmlns:cx="http://schemas.microsoft.com/office/drawing/2014/chartex" xmlns:cx1="http://schemas.microsoft.com/office/drawing/2015/9/8/chartex" xmlns:mc="http://schemas.openxmlformats.org/markup-compatibility/2006" xmlns:o="urn:schemas-microsoft-com:office:office" xmlns:r="http://schemas.openxmlformats.org/officeDocument/2006/relationships" xmlns:m="http://schemas.openxmlformats.org/officeDocument/2006/math" xmlns:v="urn:schemas-microsoft-com:vml" xmlns:wp14="http://schemas.microsoft.com/office/word/2010/wordprocessingDrawing" xmlns:wp="http://schemas.openxmlformats.org/drawingml/2006/wordprocessingDrawing" xmlns:w10="urn:schemas-microsoft-com:office:word" xmlns:w="http://schemas.openxmlformats.org/wordprocessingml/2006/main" xmlns:w14="http://schemas.microsoft.com/office/word/2010/wordml" xmlns:w15="http://schemas.microsoft.com/office/word/2012/wordml" xmlns:w16se="http://schemas.microsoft.com/office/word/2015/wordml/symex" xmlns:wpg="http://schemas.microsoft.com/office/word/2010/wordprocessingGroup" xmlns:wpi="http://schemas.microsoft.com/office/word/2010/wordprocessingInk" xmlns:wne="http://schemas.microsoft.com/office/word/2006/wordml" xmlns:wps="http://schemas.microsoft.com/office/word/2010/wordprocessingShape" mc:Ignorable="w14 w15 w16se wp14">
+<w:glossaryDocument xmlns:wpc="http://schemas.microsoft.com/office/word/2010/wordprocessingCanvas" xmlns:cx="http://schemas.microsoft.com/office/drawing/2014/chartex" xmlns:cx1="http://schemas.microsoft.com/office/drawing/2015/9/8/chartex" xmlns:cx2="http://schemas.microsoft.com/office/drawing/2015/10/21/chartex" xmlns:cx3="http://schemas.microsoft.com/office/drawing/2016/5/9/chartex" xmlns:cx4="http://schemas.microsoft.com/office/drawing/2016/5/10/chartex" xmlns:cx5="http://schemas.microsoft.com/office/drawing/2016/5/11/chartex" xmlns:cx6="http://schemas.microsoft.com/office/drawing/2016/5/12/chartex" xmlns:cx7="http://schemas.microsoft.com/office/drawing/2016/5/13/chartex" xmlns:cx8="http://schemas.microsoft.com/office/drawing/2016/5/14/chartex" xmlns:mc="http://schemas.openxmlformats.org/markup-compatibility/2006" xmlns:aink="http://schemas.microsoft.com/office/drawing/2016/ink" xmlns:am3d="http://schemas.microsoft.com/office/drawing/2017/model3d" xmlns:o="urn:schemas-microsoft-com:office:office" xmlns:r="http://schemas.openxmlformats.org/officeDocument/2006/relationships" xmlns:m="http://schemas.openxmlformats.org/officeDocument/2006/math" xmlns:v="urn:schemas-microsoft-com:vml" xmlns:wp14="http://schemas.microsoft.com/office/word/2010/wordprocessingDrawing" xmlns:wp="http://schemas.openxmlformats.org/drawingml/2006/wordprocessingDrawing" xmlns:w10="urn:schemas-microsoft-com:office:word" xmlns:w="http://schemas.openxmlformats.org/wordprocessingml/2006/main" xmlns:w14="http://schemas.microsoft.com/office/word/2010/wordml" xmlns:w15="http://schemas.microsoft.com/office/word/2012/wordml" xmlns:w16cex="http://schemas.microsoft.com/office/word/2018/wordml/cex" xmlns:w16cid="http://schemas.microsoft.com/office/word/2016/wordml/cid" xmlns:w16="http://schemas.microsoft.com/office/word/2018/wordml" xmlns:w16sdtdh="http://schemas.microsoft.com/office/word/2020/wordml/sdtdatahash" xmlns:w16se="http://schemas.microsoft.com/office/word/2015/wordml/symex" xmlns:wpg="http://schemas.microsoft.com/office/word/2010/wordprocessingGroup" xmlns:wpi="http://schemas.microsoft.com/office/word/2010/wordprocessingInk" xmlns:wne="http://schemas.microsoft.com/office/word/2006/wordml" xmlns:wps="http://schemas.microsoft.com/office/word/2010/wordprocessingShape" mc:Ignorable="w14 w15 w16se w16cid w16 w16cex w16sdtdh wp14">
   <w:docParts>
     <w:docPart>
       <w:docPartPr>
@@ -9975,7 +11863,7 @@
             <w:rPr>
               <w:rFonts w:asciiTheme="majorHAnsi" w:eastAsiaTheme="majorEastAsia" w:hAnsiTheme="majorHAnsi" w:cstheme="majorBidi"/>
               <w:caps/>
-              <w:color w:val="5B9BD5" w:themeColor="accent1"/>
+              <w:color w:val="4472C4" w:themeColor="accent1"/>
               <w:sz w:val="80"/>
               <w:szCs w:val="80"/>
             </w:rPr>
@@ -10006,7 +11894,7 @@
           </w:pPr>
           <w:r>
             <w:rPr>
-              <w:color w:val="5B9BD5" w:themeColor="accent1"/>
+              <w:color w:val="4472C4" w:themeColor="accent1"/>
               <w:sz w:val="28"/>
               <w:szCs w:val="28"/>
             </w:rPr>
@@ -10020,7 +11908,7 @@
 </file>
 
 <file path=word/glossary/fontTable.xml><?xml version="1.0" encoding="utf-8"?>
-<w:fonts xmlns:mc="http://schemas.openxmlformats.org/markup-compatibility/2006" xmlns:r="http://schemas.openxmlformats.org/officeDocument/2006/relationships" xmlns:w="http://schemas.openxmlformats.org/wordprocessingml/2006/main" xmlns:w14="http://schemas.microsoft.com/office/word/2010/wordml" xmlns:w15="http://schemas.microsoft.com/office/word/2012/wordml" xmlns:w16se="http://schemas.microsoft.com/office/word/2015/wordml/symex" mc:Ignorable="w14 w15 w16se">
+<w:fonts xmlns:mc="http://schemas.openxmlformats.org/markup-compatibility/2006" xmlns:r="http://schemas.openxmlformats.org/officeDocument/2006/relationships" xmlns:w="http://schemas.openxmlformats.org/wordprocessingml/2006/main" xmlns:w14="http://schemas.microsoft.com/office/word/2010/wordml" xmlns:w15="http://schemas.microsoft.com/office/word/2012/wordml" xmlns:w16cex="http://schemas.microsoft.com/office/word/2018/wordml/cex" xmlns:w16cid="http://schemas.microsoft.com/office/word/2016/wordml/cid" xmlns:w16="http://schemas.microsoft.com/office/word/2018/wordml" xmlns:w16sdtdh="http://schemas.microsoft.com/office/word/2020/wordml/sdtdatahash" xmlns:w16se="http://schemas.microsoft.com/office/word/2015/wordml/symex" mc:Ignorable="w14 w15 w16se w16cid w16 w16cex w16sdtdh">
   <w:font w:name="Times New Roman">
     <w:panose1 w:val="02020603050405020304"/>
     <w:charset w:val="00"/>
@@ -10033,7 +11921,7 @@
     <w:charset w:val="00"/>
     <w:family w:val="swiss"/>
     <w:pitch w:val="variable"/>
-    <w:sig w:usb0="E4002EFF" w:usb1="C000247B" w:usb2="00000009" w:usb3="00000000" w:csb0="000001FF" w:csb1="00000000"/>
+    <w:sig w:usb0="E0002AFF" w:usb1="C000247B" w:usb2="00000009" w:usb3="00000000" w:csb0="000001FF" w:csb1="00000000"/>
   </w:font>
   <w:font w:name="Cambria">
     <w:panose1 w:val="02040503050406030204"/>
@@ -10089,13 +11977,13 @@
     <w:charset w:val="00"/>
     <w:family w:val="swiss"/>
     <w:pitch w:val="variable"/>
-    <w:sig w:usb0="E4002EFF" w:usb1="C000247B" w:usb2="00000009" w:usb3="00000000" w:csb0="000001FF" w:csb1="00000000"/>
+    <w:sig w:usb0="E0002AFF" w:usb1="C000247B" w:usb2="00000009" w:usb3="00000000" w:csb0="000001FF" w:csb1="00000000"/>
   </w:font>
 </w:fonts>
 </file>
 
 <file path=word/glossary/settings.xml><?xml version="1.0" encoding="utf-8"?>
-<w:settings xmlns:mc="http://schemas.openxmlformats.org/markup-compatibility/2006" xmlns:o="urn:schemas-microsoft-com:office:office" xmlns:r="http://schemas.openxmlformats.org/officeDocument/2006/relationships" xmlns:m="http://schemas.openxmlformats.org/officeDocument/2006/math" xmlns:v="urn:schemas-microsoft-com:vml" xmlns:w10="urn:schemas-microsoft-com:office:word" xmlns:w="http://schemas.openxmlformats.org/wordprocessingml/2006/main" xmlns:w14="http://schemas.microsoft.com/office/word/2010/wordml" xmlns:w15="http://schemas.microsoft.com/office/word/2012/wordml" xmlns:w16se="http://schemas.microsoft.com/office/word/2015/wordml/symex" xmlns:sl="http://schemas.openxmlformats.org/schemaLibrary/2006/main" mc:Ignorable="w14 w15 w16se">
+<w:settings xmlns:mc="http://schemas.openxmlformats.org/markup-compatibility/2006" xmlns:o="urn:schemas-microsoft-com:office:office" xmlns:r="http://schemas.openxmlformats.org/officeDocument/2006/relationships" xmlns:m="http://schemas.openxmlformats.org/officeDocument/2006/math" xmlns:v="urn:schemas-microsoft-com:vml" xmlns:w10="urn:schemas-microsoft-com:office:word" xmlns:w="http://schemas.openxmlformats.org/wordprocessingml/2006/main" xmlns:w14="http://schemas.microsoft.com/office/word/2010/wordml" xmlns:w15="http://schemas.microsoft.com/office/word/2012/wordml" xmlns:w16cex="http://schemas.microsoft.com/office/word/2018/wordml/cex" xmlns:w16cid="http://schemas.microsoft.com/office/word/2016/wordml/cid" xmlns:w16="http://schemas.microsoft.com/office/word/2018/wordml" xmlns:w16sdtdh="http://schemas.microsoft.com/office/word/2020/wordml/sdtdatahash" xmlns:w16se="http://schemas.microsoft.com/office/word/2015/wordml/symex" xmlns:sl="http://schemas.openxmlformats.org/schemaLibrary/2006/main" mc:Ignorable="w14 w15 w16se w16cid w16 w16cex w16sdtdh">
   <w:view w:val="normal"/>
   <w:revisionView w:comments="0"/>
   <w:defaultTabStop w:val="708"/>
@@ -10108,11 +11996,15 @@
     <w:compatSetting w:name="enableOpenTypeFeatures" w:uri="http://schemas.microsoft.com/office/word" w:val="1"/>
     <w:compatSetting w:name="doNotFlipMirrorIndents" w:uri="http://schemas.microsoft.com/office/word" w:val="1"/>
     <w:compatSetting w:name="differentiateMultirowTableHeaders" w:uri="http://schemas.microsoft.com/office/word" w:val="1"/>
+    <w:compatSetting w:name="useWord2013TrackBottomHyphenation" w:uri="http://schemas.microsoft.com/office/word" w:val="1"/>
   </w:compat>
   <w:rsids>
     <w:rsidRoot w:val="000F298F"/>
     <w:rsid w:val="000F298F"/>
     <w:rsid w:val="004E7912"/>
+    <w:rsid w:val="00607385"/>
+    <w:rsid w:val="00C0708E"/>
+    <w:rsid w:val="00CF371B"/>
   </w:rsids>
   <m:mathPr>
     <m:mathFont m:val="Cambria Math"/>
@@ -10136,7 +12028,7 @@
 </file>
 
 <file path=word/glossary/styles.xml><?xml version="1.0" encoding="utf-8"?>
-<w:styles xmlns:mc="http://schemas.openxmlformats.org/markup-compatibility/2006" xmlns:r="http://schemas.openxmlformats.org/officeDocument/2006/relationships" xmlns:w="http://schemas.openxmlformats.org/wordprocessingml/2006/main" xmlns:w14="http://schemas.microsoft.com/office/word/2010/wordml" xmlns:w15="http://schemas.microsoft.com/office/word/2012/wordml" xmlns:w16se="http://schemas.microsoft.com/office/word/2015/wordml/symex" mc:Ignorable="w14 w15 w16se">
+<w:styles xmlns:mc="http://schemas.openxmlformats.org/markup-compatibility/2006" xmlns:r="http://schemas.openxmlformats.org/officeDocument/2006/relationships" xmlns:w="http://schemas.openxmlformats.org/wordprocessingml/2006/main" xmlns:w14="http://schemas.microsoft.com/office/word/2010/wordml" xmlns:w15="http://schemas.microsoft.com/office/word/2012/wordml" xmlns:w16cex="http://schemas.microsoft.com/office/word/2018/wordml/cex" xmlns:w16cid="http://schemas.microsoft.com/office/word/2016/wordml/cid" xmlns:w16="http://schemas.microsoft.com/office/word/2018/wordml" xmlns:w16sdtdh="http://schemas.microsoft.com/office/word/2020/wordml/sdtdatahash" xmlns:w16se="http://schemas.microsoft.com/office/word/2015/wordml/symex" mc:Ignorable="w14 w15 w16se w16cid w16 w16cex w16sdtdh">
   <w:docDefaults>
     <w:rPrDefault>
       <w:rPr>
@@ -10152,7 +12044,7 @@
       </w:pPr>
     </w:pPrDefault>
   </w:docDefaults>
-  <w:latentStyles w:defLockedState="0" w:defUIPriority="99" w:defSemiHidden="0" w:defUnhideWhenUsed="0" w:defQFormat="0" w:count="371">
+  <w:latentStyles w:defLockedState="0" w:defUIPriority="99" w:defSemiHidden="0" w:defUnhideWhenUsed="0" w:defQFormat="0" w:count="376">
     <w:lsdException w:name="Normal" w:uiPriority="0" w:qFormat="1"/>
     <w:lsdException w:name="heading 1" w:uiPriority="9" w:qFormat="1"/>
     <w:lsdException w:name="heading 2" w:semiHidden="1" w:uiPriority="9" w:unhideWhenUsed="1" w:qFormat="1"/>
@@ -10524,6 +12416,11 @@
     <w:lsdException w:name="List Table 5 Dark Accent 6" w:uiPriority="50"/>
     <w:lsdException w:name="List Table 6 Colorful Accent 6" w:uiPriority="51"/>
     <w:lsdException w:name="List Table 7 Colorful Accent 6" w:uiPriority="52"/>
+    <w:lsdException w:name="Mention" w:semiHidden="1" w:unhideWhenUsed="1"/>
+    <w:lsdException w:name="Smart Hyperlink" w:semiHidden="1" w:unhideWhenUsed="1"/>
+    <w:lsdException w:name="Hashtag" w:semiHidden="1" w:unhideWhenUsed="1"/>
+    <w:lsdException w:name="Unresolved Mention" w:semiHidden="1" w:unhideWhenUsed="1"/>
+    <w:lsdException w:name="Smart Link" w:semiHidden="1" w:unhideWhenUsed="1"/>
   </w:latentStyles>
   <w:style w:type="paragraph" w:default="1" w:styleId="Normal">
     <w:name w:val="Normal"/>
@@ -10568,7 +12465,7 @@
 </file>
 
 <file path=word/glossary/webSettings.xml><?xml version="1.0" encoding="utf-8"?>
-<w:webSettings xmlns:mc="http://schemas.openxmlformats.org/markup-compatibility/2006" xmlns:r="http://schemas.openxmlformats.org/officeDocument/2006/relationships" xmlns:w="http://schemas.openxmlformats.org/wordprocessingml/2006/main" xmlns:w14="http://schemas.microsoft.com/office/word/2010/wordml" xmlns:w15="http://schemas.microsoft.com/office/word/2012/wordml" xmlns:w16se="http://schemas.microsoft.com/office/word/2015/wordml/symex" mc:Ignorable="w14 w15 w16se">
+<w:webSettings xmlns:mc="http://schemas.openxmlformats.org/markup-compatibility/2006" xmlns:r="http://schemas.openxmlformats.org/officeDocument/2006/relationships" xmlns:w="http://schemas.openxmlformats.org/wordprocessingml/2006/main" xmlns:w14="http://schemas.microsoft.com/office/word/2010/wordml" xmlns:w15="http://schemas.microsoft.com/office/word/2012/wordml" xmlns:w16cex="http://schemas.microsoft.com/office/word/2018/wordml/cex" xmlns:w16cid="http://schemas.microsoft.com/office/word/2016/wordml/cid" xmlns:w16="http://schemas.microsoft.com/office/word/2018/wordml" xmlns:w16sdtdh="http://schemas.microsoft.com/office/word/2020/wordml/sdtdatahash" xmlns:w16se="http://schemas.microsoft.com/office/word/2015/wordml/symex" mc:Ignorable="w14 w15 w16se w16cid w16 w16cex w16sdtdh">
   <w:optimizeForBrowser/>
   <w:allowPNG/>
 </w:webSettings>

</xml_diff>